<commit_message>
upd 06.10 - 13.10
Методы оптимизации - лаба 2
Системный анализ - лаба 2 upd, 3
Философия - +2 анализа текста
Архитектура - лекция 3
</commit_message>
<xml_diff>
--- a/Системный анализ/Лаб 1/lab1_Отчет(Системный анализ).docx
+++ b/Системный анализ/Лаб 1/lab1_Отчет(Системный анализ).docx
@@ -416,7 +416,31 @@
           <w:sz w:val="28"/>
           <w:szCs w:val="28"/>
         </w:rPr>
-        <w:t>Гусарова Н.Ф.</w:t>
+        <w:t>Гусарова Н</w:t>
+      </w:r>
+      <w:r>
+        <w:rPr>
+          <w:rFonts w:ascii="Times New Roman" w:hAnsi="Times New Roman" w:cs="Times New Roman"/>
+          <w:sz w:val="28"/>
+          <w:szCs w:val="28"/>
+        </w:rPr>
+        <w:t xml:space="preserve">аталья </w:t>
+      </w:r>
+      <w:r>
+        <w:rPr>
+          <w:rFonts w:ascii="Times New Roman" w:hAnsi="Times New Roman" w:cs="Times New Roman"/>
+          <w:sz w:val="28"/>
+          <w:szCs w:val="28"/>
+        </w:rPr>
+        <w:t>Ф</w:t>
+      </w:r>
+      <w:r>
+        <w:rPr>
+          <w:rFonts w:ascii="Times New Roman" w:hAnsi="Times New Roman" w:cs="Times New Roman"/>
+          <w:sz w:val="28"/>
+          <w:szCs w:val="28"/>
+        </w:rPr>
+        <w:t>едоровна</w:t>
       </w:r>
     </w:p>
     <w:p>
@@ -5450,6 +5474,7 @@
           </w:tcPr>
           <w:p>
             <w:pPr>
+              <w:jc w:val="center"/>
               <w:rPr>
                 <w:sz w:val="22"/>
                 <w:szCs w:val="22"/>
@@ -5518,6 +5543,7 @@
           </w:tcPr>
           <w:p>
             <w:pPr>
+              <w:jc w:val="center"/>
               <w:rPr>
                 <w:sz w:val="22"/>
                 <w:szCs w:val="22"/>
@@ -5586,6 +5612,7 @@
           </w:tcPr>
           <w:p>
             <w:pPr>
+              <w:jc w:val="center"/>
               <w:rPr>
                 <w:sz w:val="22"/>
                 <w:szCs w:val="22"/>
@@ -5654,6 +5681,7 @@
           </w:tcPr>
           <w:p>
             <w:pPr>
+              <w:jc w:val="center"/>
               <w:rPr>
                 <w:sz w:val="22"/>
                 <w:szCs w:val="22"/>
@@ -5666,6 +5694,75 @@
               </w:rPr>
               <w:lastRenderedPageBreak/>
               <w:t>50</w:t>
+            </w:r>
+          </w:p>
+        </w:tc>
+        <w:tc>
+          <w:tcPr>
+            <w:tcW w:w="4964" w:type="dxa"/>
+            <w:noWrap/>
+          </w:tcPr>
+          <w:p>
+            <w:pPr>
+              <w:rPr>
+                <w:sz w:val="22"/>
+                <w:szCs w:val="22"/>
+              </w:rPr>
+            </w:pPr>
+            <w:r>
+              <w:rPr>
+                <w:sz w:val="22"/>
+                <w:szCs w:val="22"/>
+              </w:rPr>
+              <w:t>Добавление новой задачи</w:t>
+            </w:r>
+          </w:p>
+        </w:tc>
+        <w:tc>
+          <w:tcPr>
+            <w:tcW w:w="5518" w:type="dxa"/>
+            <w:noWrap/>
+          </w:tcPr>
+          <w:p>
+            <w:pPr>
+              <w:rPr>
+                <w:sz w:val="22"/>
+                <w:szCs w:val="22"/>
+              </w:rPr>
+            </w:pPr>
+            <w:r>
+              <w:rPr>
+                <w:sz w:val="22"/>
+                <w:szCs w:val="22"/>
+              </w:rPr>
+              <w:t>Данные о задаче</w:t>
+            </w:r>
+          </w:p>
+        </w:tc>
+      </w:tr>
+      <w:tr>
+        <w:trPr>
+          <w:trHeight w:val="300"/>
+        </w:trPr>
+        <w:tc>
+          <w:tcPr>
+            <w:tcW w:w="846" w:type="dxa"/>
+            <w:noWrap/>
+          </w:tcPr>
+          <w:p>
+            <w:pPr>
+              <w:jc w:val="center"/>
+              <w:rPr>
+                <w:sz w:val="22"/>
+                <w:szCs w:val="22"/>
+              </w:rPr>
+            </w:pPr>
+            <w:r>
+              <w:rPr>
+                <w:sz w:val="22"/>
+                <w:szCs w:val="22"/>
+              </w:rPr>
+              <w:t>51</w:t>
             </w:r>
           </w:p>
         </w:tc>
@@ -5729,7 +5826,7 @@
         <w:tblLook w:val="04A0" w:firstRow="1" w:lastRow="0" w:firstColumn="1" w:lastColumn="0" w:noHBand="0" w:noVBand="1"/>
       </w:tblPr>
       <w:tblGrid>
-        <w:gridCol w:w="440"/>
+        <w:gridCol w:w="436"/>
         <w:gridCol w:w="400"/>
         <w:gridCol w:w="400"/>
         <w:gridCol w:w="400"/>
@@ -5739,18 +5836,18 @@
         <w:gridCol w:w="400"/>
         <w:gridCol w:w="400"/>
         <w:gridCol w:w="400"/>
-        <w:gridCol w:w="440"/>
-        <w:gridCol w:w="440"/>
-        <w:gridCol w:w="440"/>
-        <w:gridCol w:w="440"/>
-        <w:gridCol w:w="440"/>
-        <w:gridCol w:w="440"/>
-        <w:gridCol w:w="440"/>
-        <w:gridCol w:w="440"/>
-        <w:gridCol w:w="440"/>
-        <w:gridCol w:w="440"/>
-        <w:gridCol w:w="440"/>
-        <w:gridCol w:w="440"/>
+        <w:gridCol w:w="436"/>
+        <w:gridCol w:w="436"/>
+        <w:gridCol w:w="436"/>
+        <w:gridCol w:w="436"/>
+        <w:gridCol w:w="436"/>
+        <w:gridCol w:w="436"/>
+        <w:gridCol w:w="436"/>
+        <w:gridCol w:w="436"/>
+        <w:gridCol w:w="436"/>
+        <w:gridCol w:w="436"/>
+        <w:gridCol w:w="436"/>
+        <w:gridCol w:w="436"/>
       </w:tblGrid>
       <w:tr>
         <w:trPr>
@@ -5783,7 +5880,7 @@
             <w:pPr>
               <w:jc w:val="right"/>
               <w:rPr>
-                <w:rFonts w:ascii="Calibri" w:eastAsia="Times New Roman" w:hAnsi="Calibri" w:cs="Calibri"/>
+                <w:rFonts w:ascii="Times New Roman" w:eastAsia="Times New Roman" w:hAnsi="Times New Roman" w:cs="Times New Roman"/>
                 <w:b/>
                 <w:color w:val="000000"/>
                 <w:sz w:val="22"/>
@@ -5793,7 +5890,7 @@
             </w:pPr>
             <w:r>
               <w:rPr>
-                <w:rFonts w:ascii="Calibri" w:eastAsia="Times New Roman" w:hAnsi="Calibri" w:cs="Calibri"/>
+                <w:rFonts w:ascii="Times New Roman" w:eastAsia="Times New Roman" w:hAnsi="Times New Roman" w:cs="Times New Roman"/>
                 <w:b/>
                 <w:color w:val="000000"/>
                 <w:sz w:val="22"/>
@@ -5814,7 +5911,7 @@
             <w:pPr>
               <w:jc w:val="right"/>
               <w:rPr>
-                <w:rFonts w:ascii="Calibri" w:eastAsia="Times New Roman" w:hAnsi="Calibri" w:cs="Calibri"/>
+                <w:rFonts w:ascii="Times New Roman" w:eastAsia="Times New Roman" w:hAnsi="Times New Roman" w:cs="Times New Roman"/>
                 <w:b/>
                 <w:color w:val="000000"/>
                 <w:sz w:val="22"/>
@@ -5824,7 +5921,7 @@
             </w:pPr>
             <w:r>
               <w:rPr>
-                <w:rFonts w:ascii="Calibri" w:eastAsia="Times New Roman" w:hAnsi="Calibri" w:cs="Calibri"/>
+                <w:rFonts w:ascii="Times New Roman" w:eastAsia="Times New Roman" w:hAnsi="Times New Roman" w:cs="Times New Roman"/>
                 <w:b/>
                 <w:color w:val="000000"/>
                 <w:sz w:val="22"/>
@@ -5845,7 +5942,7 @@
             <w:pPr>
               <w:jc w:val="right"/>
               <w:rPr>
-                <w:rFonts w:ascii="Calibri" w:eastAsia="Times New Roman" w:hAnsi="Calibri" w:cs="Calibri"/>
+                <w:rFonts w:ascii="Times New Roman" w:eastAsia="Times New Roman" w:hAnsi="Times New Roman" w:cs="Times New Roman"/>
                 <w:b/>
                 <w:color w:val="000000"/>
                 <w:sz w:val="22"/>
@@ -5855,7 +5952,7 @@
             </w:pPr>
             <w:r>
               <w:rPr>
-                <w:rFonts w:ascii="Calibri" w:eastAsia="Times New Roman" w:hAnsi="Calibri" w:cs="Calibri"/>
+                <w:rFonts w:ascii="Times New Roman" w:eastAsia="Times New Roman" w:hAnsi="Times New Roman" w:cs="Times New Roman"/>
                 <w:b/>
                 <w:color w:val="000000"/>
                 <w:sz w:val="22"/>
@@ -5876,7 +5973,7 @@
             <w:pPr>
               <w:jc w:val="right"/>
               <w:rPr>
-                <w:rFonts w:ascii="Calibri" w:eastAsia="Times New Roman" w:hAnsi="Calibri" w:cs="Calibri"/>
+                <w:rFonts w:ascii="Times New Roman" w:eastAsia="Times New Roman" w:hAnsi="Times New Roman" w:cs="Times New Roman"/>
                 <w:b/>
                 <w:color w:val="000000"/>
                 <w:sz w:val="22"/>
@@ -5886,7 +5983,7 @@
             </w:pPr>
             <w:r>
               <w:rPr>
-                <w:rFonts w:ascii="Calibri" w:eastAsia="Times New Roman" w:hAnsi="Calibri" w:cs="Calibri"/>
+                <w:rFonts w:ascii="Times New Roman" w:eastAsia="Times New Roman" w:hAnsi="Times New Roman" w:cs="Times New Roman"/>
                 <w:b/>
                 <w:color w:val="000000"/>
                 <w:sz w:val="22"/>
@@ -5907,7 +6004,7 @@
             <w:pPr>
               <w:jc w:val="right"/>
               <w:rPr>
-                <w:rFonts w:ascii="Calibri" w:eastAsia="Times New Roman" w:hAnsi="Calibri" w:cs="Calibri"/>
+                <w:rFonts w:ascii="Times New Roman" w:eastAsia="Times New Roman" w:hAnsi="Times New Roman" w:cs="Times New Roman"/>
                 <w:b/>
                 <w:color w:val="000000"/>
                 <w:sz w:val="22"/>
@@ -5917,7 +6014,7 @@
             </w:pPr>
             <w:r>
               <w:rPr>
-                <w:rFonts w:ascii="Calibri" w:eastAsia="Times New Roman" w:hAnsi="Calibri" w:cs="Calibri"/>
+                <w:rFonts w:ascii="Times New Roman" w:eastAsia="Times New Roman" w:hAnsi="Times New Roman" w:cs="Times New Roman"/>
                 <w:b/>
                 <w:color w:val="000000"/>
                 <w:sz w:val="22"/>
@@ -5938,7 +6035,7 @@
             <w:pPr>
               <w:jc w:val="right"/>
               <w:rPr>
-                <w:rFonts w:ascii="Calibri" w:eastAsia="Times New Roman" w:hAnsi="Calibri" w:cs="Calibri"/>
+                <w:rFonts w:ascii="Times New Roman" w:eastAsia="Times New Roman" w:hAnsi="Times New Roman" w:cs="Times New Roman"/>
                 <w:b/>
                 <w:color w:val="000000"/>
                 <w:sz w:val="22"/>
@@ -5948,7 +6045,7 @@
             </w:pPr>
             <w:r>
               <w:rPr>
-                <w:rFonts w:ascii="Calibri" w:eastAsia="Times New Roman" w:hAnsi="Calibri" w:cs="Calibri"/>
+                <w:rFonts w:ascii="Times New Roman" w:eastAsia="Times New Roman" w:hAnsi="Times New Roman" w:cs="Times New Roman"/>
                 <w:b/>
                 <w:color w:val="000000"/>
                 <w:sz w:val="22"/>
@@ -5969,7 +6066,7 @@
             <w:pPr>
               <w:jc w:val="right"/>
               <w:rPr>
-                <w:rFonts w:ascii="Calibri" w:eastAsia="Times New Roman" w:hAnsi="Calibri" w:cs="Calibri"/>
+                <w:rFonts w:ascii="Times New Roman" w:eastAsia="Times New Roman" w:hAnsi="Times New Roman" w:cs="Times New Roman"/>
                 <w:b/>
                 <w:color w:val="000000"/>
                 <w:sz w:val="22"/>
@@ -5979,7 +6076,7 @@
             </w:pPr>
             <w:r>
               <w:rPr>
-                <w:rFonts w:ascii="Calibri" w:eastAsia="Times New Roman" w:hAnsi="Calibri" w:cs="Calibri"/>
+                <w:rFonts w:ascii="Times New Roman" w:eastAsia="Times New Roman" w:hAnsi="Times New Roman" w:cs="Times New Roman"/>
                 <w:b/>
                 <w:color w:val="000000"/>
                 <w:sz w:val="22"/>
@@ -6000,7 +6097,7 @@
             <w:pPr>
               <w:jc w:val="right"/>
               <w:rPr>
-                <w:rFonts w:ascii="Calibri" w:eastAsia="Times New Roman" w:hAnsi="Calibri" w:cs="Calibri"/>
+                <w:rFonts w:ascii="Times New Roman" w:eastAsia="Times New Roman" w:hAnsi="Times New Roman" w:cs="Times New Roman"/>
                 <w:b/>
                 <w:color w:val="000000"/>
                 <w:sz w:val="22"/>
@@ -6010,7 +6107,7 @@
             </w:pPr>
             <w:r>
               <w:rPr>
-                <w:rFonts w:ascii="Calibri" w:eastAsia="Times New Roman" w:hAnsi="Calibri" w:cs="Calibri"/>
+                <w:rFonts w:ascii="Times New Roman" w:eastAsia="Times New Roman" w:hAnsi="Times New Roman" w:cs="Times New Roman"/>
                 <w:b/>
                 <w:color w:val="000000"/>
                 <w:sz w:val="22"/>
@@ -6031,7 +6128,7 @@
             <w:pPr>
               <w:jc w:val="right"/>
               <w:rPr>
-                <w:rFonts w:ascii="Calibri" w:eastAsia="Times New Roman" w:hAnsi="Calibri" w:cs="Calibri"/>
+                <w:rFonts w:ascii="Times New Roman" w:eastAsia="Times New Roman" w:hAnsi="Times New Roman" w:cs="Times New Roman"/>
                 <w:b/>
                 <w:color w:val="000000"/>
                 <w:sz w:val="22"/>
@@ -6041,7 +6138,7 @@
             </w:pPr>
             <w:r>
               <w:rPr>
-                <w:rFonts w:ascii="Calibri" w:eastAsia="Times New Roman" w:hAnsi="Calibri" w:cs="Calibri"/>
+                <w:rFonts w:ascii="Times New Roman" w:eastAsia="Times New Roman" w:hAnsi="Times New Roman" w:cs="Times New Roman"/>
                 <w:b/>
                 <w:color w:val="000000"/>
                 <w:sz w:val="22"/>
@@ -6062,7 +6159,7 @@
             <w:pPr>
               <w:jc w:val="right"/>
               <w:rPr>
-                <w:rFonts w:ascii="Calibri" w:eastAsia="Times New Roman" w:hAnsi="Calibri" w:cs="Calibri"/>
+                <w:rFonts w:ascii="Times New Roman" w:eastAsia="Times New Roman" w:hAnsi="Times New Roman" w:cs="Times New Roman"/>
                 <w:b/>
                 <w:color w:val="000000"/>
                 <w:sz w:val="22"/>
@@ -6072,7 +6169,7 @@
             </w:pPr>
             <w:r>
               <w:rPr>
-                <w:rFonts w:ascii="Calibri" w:eastAsia="Times New Roman" w:hAnsi="Calibri" w:cs="Calibri"/>
+                <w:rFonts w:ascii="Times New Roman" w:eastAsia="Times New Roman" w:hAnsi="Times New Roman" w:cs="Times New Roman"/>
                 <w:b/>
                 <w:color w:val="000000"/>
                 <w:sz w:val="22"/>
@@ -6093,7 +6190,7 @@
             <w:pPr>
               <w:jc w:val="right"/>
               <w:rPr>
-                <w:rFonts w:ascii="Calibri" w:eastAsia="Times New Roman" w:hAnsi="Calibri" w:cs="Calibri"/>
+                <w:rFonts w:ascii="Times New Roman" w:eastAsia="Times New Roman" w:hAnsi="Times New Roman" w:cs="Times New Roman"/>
                 <w:b/>
                 <w:color w:val="000000"/>
                 <w:sz w:val="22"/>
@@ -6103,7 +6200,7 @@
             </w:pPr>
             <w:r>
               <w:rPr>
-                <w:rFonts w:ascii="Calibri" w:eastAsia="Times New Roman" w:hAnsi="Calibri" w:cs="Calibri"/>
+                <w:rFonts w:ascii="Times New Roman" w:eastAsia="Times New Roman" w:hAnsi="Times New Roman" w:cs="Times New Roman"/>
                 <w:b/>
                 <w:color w:val="000000"/>
                 <w:sz w:val="22"/>
@@ -6124,7 +6221,7 @@
             <w:pPr>
               <w:jc w:val="right"/>
               <w:rPr>
-                <w:rFonts w:ascii="Calibri" w:eastAsia="Times New Roman" w:hAnsi="Calibri" w:cs="Calibri"/>
+                <w:rFonts w:ascii="Times New Roman" w:eastAsia="Times New Roman" w:hAnsi="Times New Roman" w:cs="Times New Roman"/>
                 <w:b/>
                 <w:color w:val="000000"/>
                 <w:sz w:val="22"/>
@@ -6134,7 +6231,7 @@
             </w:pPr>
             <w:r>
               <w:rPr>
-                <w:rFonts w:ascii="Calibri" w:eastAsia="Times New Roman" w:hAnsi="Calibri" w:cs="Calibri"/>
+                <w:rFonts w:ascii="Times New Roman" w:eastAsia="Times New Roman" w:hAnsi="Times New Roman" w:cs="Times New Roman"/>
                 <w:b/>
                 <w:color w:val="000000"/>
                 <w:sz w:val="22"/>
@@ -6155,7 +6252,7 @@
             <w:pPr>
               <w:jc w:val="right"/>
               <w:rPr>
-                <w:rFonts w:ascii="Calibri" w:eastAsia="Times New Roman" w:hAnsi="Calibri" w:cs="Calibri"/>
+                <w:rFonts w:ascii="Times New Roman" w:eastAsia="Times New Roman" w:hAnsi="Times New Roman" w:cs="Times New Roman"/>
                 <w:b/>
                 <w:color w:val="000000"/>
                 <w:sz w:val="22"/>
@@ -6165,7 +6262,7 @@
             </w:pPr>
             <w:r>
               <w:rPr>
-                <w:rFonts w:ascii="Calibri" w:eastAsia="Times New Roman" w:hAnsi="Calibri" w:cs="Calibri"/>
+                <w:rFonts w:ascii="Times New Roman" w:eastAsia="Times New Roman" w:hAnsi="Times New Roman" w:cs="Times New Roman"/>
                 <w:b/>
                 <w:color w:val="000000"/>
                 <w:sz w:val="22"/>
@@ -6186,7 +6283,7 @@
             <w:pPr>
               <w:jc w:val="right"/>
               <w:rPr>
-                <w:rFonts w:ascii="Calibri" w:eastAsia="Times New Roman" w:hAnsi="Calibri" w:cs="Calibri"/>
+                <w:rFonts w:ascii="Times New Roman" w:eastAsia="Times New Roman" w:hAnsi="Times New Roman" w:cs="Times New Roman"/>
                 <w:b/>
                 <w:color w:val="000000"/>
                 <w:sz w:val="22"/>
@@ -6196,7 +6293,7 @@
             </w:pPr>
             <w:r>
               <w:rPr>
-                <w:rFonts w:ascii="Calibri" w:eastAsia="Times New Roman" w:hAnsi="Calibri" w:cs="Calibri"/>
+                <w:rFonts w:ascii="Times New Roman" w:eastAsia="Times New Roman" w:hAnsi="Times New Roman" w:cs="Times New Roman"/>
                 <w:b/>
                 <w:color w:val="000000"/>
                 <w:sz w:val="22"/>
@@ -6217,7 +6314,7 @@
             <w:pPr>
               <w:jc w:val="right"/>
               <w:rPr>
-                <w:rFonts w:ascii="Calibri" w:eastAsia="Times New Roman" w:hAnsi="Calibri" w:cs="Calibri"/>
+                <w:rFonts w:ascii="Times New Roman" w:eastAsia="Times New Roman" w:hAnsi="Times New Roman" w:cs="Times New Roman"/>
                 <w:b/>
                 <w:color w:val="000000"/>
                 <w:sz w:val="22"/>
@@ -6227,7 +6324,7 @@
             </w:pPr>
             <w:r>
               <w:rPr>
-                <w:rFonts w:ascii="Calibri" w:eastAsia="Times New Roman" w:hAnsi="Calibri" w:cs="Calibri"/>
+                <w:rFonts w:ascii="Times New Roman" w:eastAsia="Times New Roman" w:hAnsi="Times New Roman" w:cs="Times New Roman"/>
                 <w:b/>
                 <w:color w:val="000000"/>
                 <w:sz w:val="22"/>
@@ -6248,7 +6345,7 @@
             <w:pPr>
               <w:jc w:val="right"/>
               <w:rPr>
-                <w:rFonts w:ascii="Calibri" w:eastAsia="Times New Roman" w:hAnsi="Calibri" w:cs="Calibri"/>
+                <w:rFonts w:ascii="Times New Roman" w:eastAsia="Times New Roman" w:hAnsi="Times New Roman" w:cs="Times New Roman"/>
                 <w:b/>
                 <w:color w:val="000000"/>
                 <w:sz w:val="22"/>
@@ -6258,7 +6355,7 @@
             </w:pPr>
             <w:r>
               <w:rPr>
-                <w:rFonts w:ascii="Calibri" w:eastAsia="Times New Roman" w:hAnsi="Calibri" w:cs="Calibri"/>
+                <w:rFonts w:ascii="Times New Roman" w:eastAsia="Times New Roman" w:hAnsi="Times New Roman" w:cs="Times New Roman"/>
                 <w:b/>
                 <w:color w:val="000000"/>
                 <w:sz w:val="22"/>
@@ -6279,7 +6376,7 @@
             <w:pPr>
               <w:jc w:val="right"/>
               <w:rPr>
-                <w:rFonts w:ascii="Calibri" w:eastAsia="Times New Roman" w:hAnsi="Calibri" w:cs="Calibri"/>
+                <w:rFonts w:ascii="Times New Roman" w:eastAsia="Times New Roman" w:hAnsi="Times New Roman" w:cs="Times New Roman"/>
                 <w:b/>
                 <w:color w:val="000000"/>
                 <w:sz w:val="22"/>
@@ -6289,7 +6386,7 @@
             </w:pPr>
             <w:r>
               <w:rPr>
-                <w:rFonts w:ascii="Calibri" w:eastAsia="Times New Roman" w:hAnsi="Calibri" w:cs="Calibri"/>
+                <w:rFonts w:ascii="Times New Roman" w:eastAsia="Times New Roman" w:hAnsi="Times New Roman" w:cs="Times New Roman"/>
                 <w:b/>
                 <w:color w:val="000000"/>
                 <w:sz w:val="22"/>
@@ -6310,7 +6407,7 @@
             <w:pPr>
               <w:jc w:val="right"/>
               <w:rPr>
-                <w:rFonts w:ascii="Calibri" w:eastAsia="Times New Roman" w:hAnsi="Calibri" w:cs="Calibri"/>
+                <w:rFonts w:ascii="Times New Roman" w:eastAsia="Times New Roman" w:hAnsi="Times New Roman" w:cs="Times New Roman"/>
                 <w:b/>
                 <w:color w:val="000000"/>
                 <w:sz w:val="22"/>
@@ -6320,7 +6417,7 @@
             </w:pPr>
             <w:r>
               <w:rPr>
-                <w:rFonts w:ascii="Calibri" w:eastAsia="Times New Roman" w:hAnsi="Calibri" w:cs="Calibri"/>
+                <w:rFonts w:ascii="Times New Roman" w:eastAsia="Times New Roman" w:hAnsi="Times New Roman" w:cs="Times New Roman"/>
                 <w:b/>
                 <w:color w:val="000000"/>
                 <w:sz w:val="22"/>
@@ -6341,7 +6438,7 @@
             <w:pPr>
               <w:jc w:val="right"/>
               <w:rPr>
-                <w:rFonts w:ascii="Calibri" w:eastAsia="Times New Roman" w:hAnsi="Calibri" w:cs="Calibri"/>
+                <w:rFonts w:ascii="Times New Roman" w:eastAsia="Times New Roman" w:hAnsi="Times New Roman" w:cs="Times New Roman"/>
                 <w:b/>
                 <w:color w:val="000000"/>
                 <w:sz w:val="22"/>
@@ -6351,7 +6448,7 @@
             </w:pPr>
             <w:r>
               <w:rPr>
-                <w:rFonts w:ascii="Calibri" w:eastAsia="Times New Roman" w:hAnsi="Calibri" w:cs="Calibri"/>
+                <w:rFonts w:ascii="Times New Roman" w:eastAsia="Times New Roman" w:hAnsi="Times New Roman" w:cs="Times New Roman"/>
                 <w:b/>
                 <w:color w:val="000000"/>
                 <w:sz w:val="22"/>
@@ -6372,7 +6469,7 @@
             <w:pPr>
               <w:jc w:val="right"/>
               <w:rPr>
-                <w:rFonts w:ascii="Calibri" w:eastAsia="Times New Roman" w:hAnsi="Calibri" w:cs="Calibri"/>
+                <w:rFonts w:ascii="Times New Roman" w:eastAsia="Times New Roman" w:hAnsi="Times New Roman" w:cs="Times New Roman"/>
                 <w:b/>
                 <w:color w:val="000000"/>
                 <w:sz w:val="22"/>
@@ -6382,7 +6479,7 @@
             </w:pPr>
             <w:r>
               <w:rPr>
-                <w:rFonts w:ascii="Calibri" w:eastAsia="Times New Roman" w:hAnsi="Calibri" w:cs="Calibri"/>
+                <w:rFonts w:ascii="Times New Roman" w:eastAsia="Times New Roman" w:hAnsi="Times New Roman" w:cs="Times New Roman"/>
                 <w:b/>
                 <w:color w:val="000000"/>
                 <w:sz w:val="22"/>
@@ -6403,7 +6500,7 @@
             <w:pPr>
               <w:jc w:val="right"/>
               <w:rPr>
-                <w:rFonts w:ascii="Calibri" w:eastAsia="Times New Roman" w:hAnsi="Calibri" w:cs="Calibri"/>
+                <w:rFonts w:ascii="Times New Roman" w:eastAsia="Times New Roman" w:hAnsi="Times New Roman" w:cs="Times New Roman"/>
                 <w:b/>
                 <w:color w:val="000000"/>
                 <w:sz w:val="22"/>
@@ -6413,7 +6510,7 @@
             </w:pPr>
             <w:r>
               <w:rPr>
-                <w:rFonts w:ascii="Calibri" w:eastAsia="Times New Roman" w:hAnsi="Calibri" w:cs="Calibri"/>
+                <w:rFonts w:ascii="Times New Roman" w:eastAsia="Times New Roman" w:hAnsi="Times New Roman" w:cs="Times New Roman"/>
                 <w:b/>
                 <w:color w:val="000000"/>
                 <w:sz w:val="22"/>
@@ -6440,7 +6537,7 @@
             <w:pPr>
               <w:jc w:val="right"/>
               <w:rPr>
-                <w:rFonts w:ascii="Calibri" w:eastAsia="Times New Roman" w:hAnsi="Calibri" w:cs="Calibri"/>
+                <w:rFonts w:ascii="Times New Roman" w:eastAsia="Times New Roman" w:hAnsi="Times New Roman" w:cs="Times New Roman"/>
                 <w:b/>
                 <w:color w:val="000000"/>
                 <w:sz w:val="22"/>
@@ -6450,7 +6547,7 @@
             </w:pPr>
             <w:r>
               <w:rPr>
-                <w:rFonts w:ascii="Calibri" w:eastAsia="Times New Roman" w:hAnsi="Calibri" w:cs="Calibri"/>
+                <w:rFonts w:ascii="Times New Roman" w:eastAsia="Times New Roman" w:hAnsi="Times New Roman" w:cs="Times New Roman"/>
                 <w:b/>
                 <w:color w:val="000000"/>
                 <w:sz w:val="22"/>
@@ -6471,7 +6568,7 @@
             <w:pPr>
               <w:jc w:val="right"/>
               <w:rPr>
-                <w:rFonts w:ascii="Calibri" w:eastAsia="Times New Roman" w:hAnsi="Calibri" w:cs="Calibri"/>
+                <w:rFonts w:ascii="Times New Roman" w:eastAsia="Times New Roman" w:hAnsi="Times New Roman" w:cs="Times New Roman"/>
                 <w:color w:val="000000"/>
                 <w:sz w:val="22"/>
                 <w:szCs w:val="22"/>
@@ -6541,16 +6638,16 @@
             <w:pPr>
               <w:jc w:val="right"/>
               <w:rPr>
-                <w:rFonts w:ascii="Calibri" w:eastAsia="Times New Roman" w:hAnsi="Calibri" w:cs="Calibri"/>
-                <w:color w:val="000000"/>
-                <w:sz w:val="22"/>
-                <w:szCs w:val="22"/>
-                <w:lang w:eastAsia="ru-RU"/>
-              </w:rPr>
-            </w:pPr>
-            <w:r>
-              <w:rPr>
-                <w:rFonts w:ascii="Calibri" w:eastAsia="Times New Roman" w:hAnsi="Calibri" w:cs="Calibri"/>
+                <w:rFonts w:ascii="Times New Roman" w:eastAsia="Times New Roman" w:hAnsi="Times New Roman" w:cs="Times New Roman"/>
+                <w:color w:val="000000"/>
+                <w:sz w:val="22"/>
+                <w:szCs w:val="22"/>
+                <w:lang w:eastAsia="ru-RU"/>
+              </w:rPr>
+            </w:pPr>
+            <w:r>
+              <w:rPr>
+                <w:rFonts w:ascii="Times New Roman" w:eastAsia="Times New Roman" w:hAnsi="Times New Roman" w:cs="Times New Roman"/>
                 <w:color w:val="000000"/>
                 <w:sz w:val="22"/>
                 <w:szCs w:val="22"/>
@@ -6570,7 +6667,7 @@
             <w:pPr>
               <w:jc w:val="right"/>
               <w:rPr>
-                <w:rFonts w:ascii="Calibri" w:eastAsia="Times New Roman" w:hAnsi="Calibri" w:cs="Calibri"/>
+                <w:rFonts w:ascii="Times New Roman" w:eastAsia="Times New Roman" w:hAnsi="Times New Roman" w:cs="Times New Roman"/>
                 <w:color w:val="000000"/>
                 <w:sz w:val="22"/>
                 <w:szCs w:val="22"/>
@@ -6606,16 +6703,16 @@
             <w:pPr>
               <w:jc w:val="right"/>
               <w:rPr>
-                <w:rFonts w:ascii="Calibri" w:eastAsia="Times New Roman" w:hAnsi="Calibri" w:cs="Calibri"/>
-                <w:color w:val="000000"/>
-                <w:sz w:val="22"/>
-                <w:szCs w:val="22"/>
-                <w:lang w:eastAsia="ru-RU"/>
-              </w:rPr>
-            </w:pPr>
-            <w:r>
-              <w:rPr>
-                <w:rFonts w:ascii="Calibri" w:eastAsia="Times New Roman" w:hAnsi="Calibri" w:cs="Calibri"/>
+                <w:rFonts w:ascii="Times New Roman" w:eastAsia="Times New Roman" w:hAnsi="Times New Roman" w:cs="Times New Roman"/>
+                <w:color w:val="000000"/>
+                <w:sz w:val="22"/>
+                <w:szCs w:val="22"/>
+                <w:lang w:eastAsia="ru-RU"/>
+              </w:rPr>
+            </w:pPr>
+            <w:r>
+              <w:rPr>
+                <w:rFonts w:ascii="Times New Roman" w:eastAsia="Times New Roman" w:hAnsi="Times New Roman" w:cs="Times New Roman"/>
                 <w:color w:val="000000"/>
                 <w:sz w:val="22"/>
                 <w:szCs w:val="22"/>
@@ -6635,7 +6732,7 @@
             <w:pPr>
               <w:jc w:val="right"/>
               <w:rPr>
-                <w:rFonts w:ascii="Calibri" w:eastAsia="Times New Roman" w:hAnsi="Calibri" w:cs="Calibri"/>
+                <w:rFonts w:ascii="Times New Roman" w:eastAsia="Times New Roman" w:hAnsi="Times New Roman" w:cs="Times New Roman"/>
                 <w:color w:val="000000"/>
                 <w:sz w:val="22"/>
                 <w:szCs w:val="22"/>
@@ -6722,16 +6819,16 @@
             <w:pPr>
               <w:jc w:val="right"/>
               <w:rPr>
-                <w:rFonts w:ascii="Calibri" w:eastAsia="Times New Roman" w:hAnsi="Calibri" w:cs="Calibri"/>
-                <w:color w:val="000000"/>
-                <w:sz w:val="22"/>
-                <w:szCs w:val="22"/>
-                <w:lang w:eastAsia="ru-RU"/>
-              </w:rPr>
-            </w:pPr>
-            <w:r>
-              <w:rPr>
-                <w:rFonts w:ascii="Calibri" w:eastAsia="Times New Roman" w:hAnsi="Calibri" w:cs="Calibri"/>
+                <w:rFonts w:ascii="Times New Roman" w:eastAsia="Times New Roman" w:hAnsi="Times New Roman" w:cs="Times New Roman"/>
+                <w:color w:val="000000"/>
+                <w:sz w:val="22"/>
+                <w:szCs w:val="22"/>
+                <w:lang w:eastAsia="ru-RU"/>
+              </w:rPr>
+            </w:pPr>
+            <w:r>
+              <w:rPr>
+                <w:rFonts w:ascii="Times New Roman" w:eastAsia="Times New Roman" w:hAnsi="Times New Roman" w:cs="Times New Roman"/>
                 <w:color w:val="000000"/>
                 <w:sz w:val="22"/>
                 <w:szCs w:val="22"/>
@@ -6751,7 +6848,7 @@
             <w:pPr>
               <w:jc w:val="right"/>
               <w:rPr>
-                <w:rFonts w:ascii="Calibri" w:eastAsia="Times New Roman" w:hAnsi="Calibri" w:cs="Calibri"/>
+                <w:rFonts w:ascii="Times New Roman" w:eastAsia="Times New Roman" w:hAnsi="Times New Roman" w:cs="Times New Roman"/>
                 <w:color w:val="000000"/>
                 <w:sz w:val="22"/>
                 <w:szCs w:val="22"/>
@@ -6878,7 +6975,7 @@
             <w:pPr>
               <w:jc w:val="right"/>
               <w:rPr>
-                <w:rFonts w:ascii="Calibri" w:eastAsia="Times New Roman" w:hAnsi="Calibri" w:cs="Calibri"/>
+                <w:rFonts w:ascii="Times New Roman" w:eastAsia="Times New Roman" w:hAnsi="Times New Roman" w:cs="Times New Roman"/>
                 <w:b/>
                 <w:color w:val="000000"/>
                 <w:sz w:val="22"/>
@@ -6888,7 +6985,7 @@
             </w:pPr>
             <w:r>
               <w:rPr>
-                <w:rFonts w:ascii="Calibri" w:eastAsia="Times New Roman" w:hAnsi="Calibri" w:cs="Calibri"/>
+                <w:rFonts w:ascii="Times New Roman" w:eastAsia="Times New Roman" w:hAnsi="Times New Roman" w:cs="Times New Roman"/>
                 <w:b/>
                 <w:color w:val="000000"/>
                 <w:sz w:val="22"/>
@@ -6909,7 +7006,7 @@
             <w:pPr>
               <w:jc w:val="right"/>
               <w:rPr>
-                <w:rFonts w:ascii="Calibri" w:eastAsia="Times New Roman" w:hAnsi="Calibri" w:cs="Calibri"/>
+                <w:rFonts w:ascii="Times New Roman" w:eastAsia="Times New Roman" w:hAnsi="Times New Roman" w:cs="Times New Roman"/>
                 <w:color w:val="000000"/>
                 <w:sz w:val="22"/>
                 <w:szCs w:val="22"/>
@@ -7030,16 +7127,16 @@
             <w:pPr>
               <w:jc w:val="right"/>
               <w:rPr>
-                <w:rFonts w:ascii="Calibri" w:eastAsia="Times New Roman" w:hAnsi="Calibri" w:cs="Calibri"/>
-                <w:color w:val="000000"/>
-                <w:sz w:val="22"/>
-                <w:szCs w:val="22"/>
-                <w:lang w:eastAsia="ru-RU"/>
-              </w:rPr>
-            </w:pPr>
-            <w:r>
-              <w:rPr>
-                <w:rFonts w:ascii="Calibri" w:eastAsia="Times New Roman" w:hAnsi="Calibri" w:cs="Calibri"/>
+                <w:rFonts w:ascii="Times New Roman" w:eastAsia="Times New Roman" w:hAnsi="Times New Roman" w:cs="Times New Roman"/>
+                <w:color w:val="000000"/>
+                <w:sz w:val="22"/>
+                <w:szCs w:val="22"/>
+                <w:lang w:eastAsia="ru-RU"/>
+              </w:rPr>
+            </w:pPr>
+            <w:r>
+              <w:rPr>
+                <w:rFonts w:ascii="Times New Roman" w:eastAsia="Times New Roman" w:hAnsi="Times New Roman" w:cs="Times New Roman"/>
                 <w:color w:val="000000"/>
                 <w:sz w:val="22"/>
                 <w:szCs w:val="22"/>
@@ -7059,7 +7156,7 @@
             <w:pPr>
               <w:jc w:val="right"/>
               <w:rPr>
-                <w:rFonts w:ascii="Calibri" w:eastAsia="Times New Roman" w:hAnsi="Calibri" w:cs="Calibri"/>
+                <w:rFonts w:ascii="Times New Roman" w:eastAsia="Times New Roman" w:hAnsi="Times New Roman" w:cs="Times New Roman"/>
                 <w:color w:val="000000"/>
                 <w:sz w:val="22"/>
                 <w:szCs w:val="22"/>
@@ -7146,16 +7243,16 @@
             <w:pPr>
               <w:jc w:val="right"/>
               <w:rPr>
-                <w:rFonts w:ascii="Calibri" w:eastAsia="Times New Roman" w:hAnsi="Calibri" w:cs="Calibri"/>
-                <w:color w:val="000000"/>
-                <w:sz w:val="22"/>
-                <w:szCs w:val="22"/>
-                <w:lang w:eastAsia="ru-RU"/>
-              </w:rPr>
-            </w:pPr>
-            <w:r>
-              <w:rPr>
-                <w:rFonts w:ascii="Calibri" w:eastAsia="Times New Roman" w:hAnsi="Calibri" w:cs="Calibri"/>
+                <w:rFonts w:ascii="Times New Roman" w:eastAsia="Times New Roman" w:hAnsi="Times New Roman" w:cs="Times New Roman"/>
+                <w:color w:val="000000"/>
+                <w:sz w:val="22"/>
+                <w:szCs w:val="22"/>
+                <w:lang w:eastAsia="ru-RU"/>
+              </w:rPr>
+            </w:pPr>
+            <w:r>
+              <w:rPr>
+                <w:rFonts w:ascii="Times New Roman" w:eastAsia="Times New Roman" w:hAnsi="Times New Roman" w:cs="Times New Roman"/>
                 <w:color w:val="000000"/>
                 <w:sz w:val="22"/>
                 <w:szCs w:val="22"/>
@@ -7175,7 +7272,7 @@
             <w:pPr>
               <w:jc w:val="right"/>
               <w:rPr>
-                <w:rFonts w:ascii="Calibri" w:eastAsia="Times New Roman" w:hAnsi="Calibri" w:cs="Calibri"/>
+                <w:rFonts w:ascii="Times New Roman" w:eastAsia="Times New Roman" w:hAnsi="Times New Roman" w:cs="Times New Roman"/>
                 <w:color w:val="000000"/>
                 <w:sz w:val="22"/>
                 <w:szCs w:val="22"/>
@@ -7245,16 +7342,16 @@
             <w:pPr>
               <w:jc w:val="right"/>
               <w:rPr>
-                <w:rFonts w:ascii="Calibri" w:eastAsia="Times New Roman" w:hAnsi="Calibri" w:cs="Calibri"/>
-                <w:color w:val="000000"/>
-                <w:sz w:val="22"/>
-                <w:szCs w:val="22"/>
-                <w:lang w:eastAsia="ru-RU"/>
-              </w:rPr>
-            </w:pPr>
-            <w:r>
-              <w:rPr>
-                <w:rFonts w:ascii="Calibri" w:eastAsia="Times New Roman" w:hAnsi="Calibri" w:cs="Calibri"/>
+                <w:rFonts w:ascii="Times New Roman" w:eastAsia="Times New Roman" w:hAnsi="Times New Roman" w:cs="Times New Roman"/>
+                <w:color w:val="000000"/>
+                <w:sz w:val="22"/>
+                <w:szCs w:val="22"/>
+                <w:lang w:eastAsia="ru-RU"/>
+              </w:rPr>
+            </w:pPr>
+            <w:r>
+              <w:rPr>
+                <w:rFonts w:ascii="Times New Roman" w:eastAsia="Times New Roman" w:hAnsi="Times New Roman" w:cs="Times New Roman"/>
                 <w:color w:val="000000"/>
                 <w:sz w:val="22"/>
                 <w:szCs w:val="22"/>
@@ -7274,7 +7371,7 @@
             <w:pPr>
               <w:jc w:val="right"/>
               <w:rPr>
-                <w:rFonts w:ascii="Calibri" w:eastAsia="Times New Roman" w:hAnsi="Calibri" w:cs="Calibri"/>
+                <w:rFonts w:ascii="Times New Roman" w:eastAsia="Times New Roman" w:hAnsi="Times New Roman" w:cs="Times New Roman"/>
                 <w:color w:val="000000"/>
                 <w:sz w:val="22"/>
                 <w:szCs w:val="22"/>
@@ -7316,7 +7413,7 @@
             <w:pPr>
               <w:jc w:val="right"/>
               <w:rPr>
-                <w:rFonts w:ascii="Calibri" w:eastAsia="Times New Roman" w:hAnsi="Calibri" w:cs="Calibri"/>
+                <w:rFonts w:ascii="Times New Roman" w:eastAsia="Times New Roman" w:hAnsi="Times New Roman" w:cs="Times New Roman"/>
                 <w:b/>
                 <w:color w:val="000000"/>
                 <w:sz w:val="22"/>
@@ -7326,7 +7423,7 @@
             </w:pPr>
             <w:r>
               <w:rPr>
-                <w:rFonts w:ascii="Calibri" w:eastAsia="Times New Roman" w:hAnsi="Calibri" w:cs="Calibri"/>
+                <w:rFonts w:ascii="Times New Roman" w:eastAsia="Times New Roman" w:hAnsi="Times New Roman" w:cs="Times New Roman"/>
                 <w:b/>
                 <w:color w:val="000000"/>
                 <w:sz w:val="22"/>
@@ -7347,7 +7444,7 @@
             <w:pPr>
               <w:jc w:val="right"/>
               <w:rPr>
-                <w:rFonts w:ascii="Calibri" w:eastAsia="Times New Roman" w:hAnsi="Calibri" w:cs="Calibri"/>
+                <w:rFonts w:ascii="Times New Roman" w:eastAsia="Times New Roman" w:hAnsi="Times New Roman" w:cs="Times New Roman"/>
                 <w:color w:val="000000"/>
                 <w:sz w:val="22"/>
                 <w:szCs w:val="22"/>
@@ -7400,16 +7497,16 @@
             <w:pPr>
               <w:jc w:val="right"/>
               <w:rPr>
-                <w:rFonts w:ascii="Calibri" w:eastAsia="Times New Roman" w:hAnsi="Calibri" w:cs="Calibri"/>
-                <w:color w:val="000000"/>
-                <w:sz w:val="22"/>
-                <w:szCs w:val="22"/>
-                <w:lang w:eastAsia="ru-RU"/>
-              </w:rPr>
-            </w:pPr>
-            <w:r>
-              <w:rPr>
-                <w:rFonts w:ascii="Calibri" w:eastAsia="Times New Roman" w:hAnsi="Calibri" w:cs="Calibri"/>
+                <w:rFonts w:ascii="Times New Roman" w:eastAsia="Times New Roman" w:hAnsi="Times New Roman" w:cs="Times New Roman"/>
+                <w:color w:val="000000"/>
+                <w:sz w:val="22"/>
+                <w:szCs w:val="22"/>
+                <w:lang w:eastAsia="ru-RU"/>
+              </w:rPr>
+            </w:pPr>
+            <w:r>
+              <w:rPr>
+                <w:rFonts w:ascii="Times New Roman" w:eastAsia="Times New Roman" w:hAnsi="Times New Roman" w:cs="Times New Roman"/>
                 <w:color w:val="000000"/>
                 <w:sz w:val="22"/>
                 <w:szCs w:val="22"/>
@@ -7429,7 +7526,7 @@
             <w:pPr>
               <w:jc w:val="right"/>
               <w:rPr>
-                <w:rFonts w:ascii="Calibri" w:eastAsia="Times New Roman" w:hAnsi="Calibri" w:cs="Calibri"/>
+                <w:rFonts w:ascii="Times New Roman" w:eastAsia="Times New Roman" w:hAnsi="Times New Roman" w:cs="Times New Roman"/>
                 <w:color w:val="000000"/>
                 <w:sz w:val="22"/>
                 <w:szCs w:val="22"/>
@@ -7726,7 +7823,7 @@
             <w:pPr>
               <w:jc w:val="right"/>
               <w:rPr>
-                <w:rFonts w:ascii="Calibri" w:eastAsia="Times New Roman" w:hAnsi="Calibri" w:cs="Calibri"/>
+                <w:rFonts w:ascii="Times New Roman" w:eastAsia="Times New Roman" w:hAnsi="Times New Roman" w:cs="Times New Roman"/>
                 <w:b/>
                 <w:color w:val="000000"/>
                 <w:sz w:val="22"/>
@@ -7736,7 +7833,7 @@
             </w:pPr>
             <w:r>
               <w:rPr>
-                <w:rFonts w:ascii="Calibri" w:eastAsia="Times New Roman" w:hAnsi="Calibri" w:cs="Calibri"/>
+                <w:rFonts w:ascii="Times New Roman" w:eastAsia="Times New Roman" w:hAnsi="Times New Roman" w:cs="Times New Roman"/>
                 <w:b/>
                 <w:color w:val="000000"/>
                 <w:sz w:val="22"/>
@@ -7757,7 +7854,7 @@
             <w:pPr>
               <w:jc w:val="right"/>
               <w:rPr>
-                <w:rFonts w:ascii="Calibri" w:eastAsia="Times New Roman" w:hAnsi="Calibri" w:cs="Calibri"/>
+                <w:rFonts w:ascii="Times New Roman" w:eastAsia="Times New Roman" w:hAnsi="Times New Roman" w:cs="Times New Roman"/>
                 <w:color w:val="000000"/>
                 <w:sz w:val="22"/>
                 <w:szCs w:val="22"/>
@@ -7793,16 +7890,16 @@
             <w:pPr>
               <w:jc w:val="right"/>
               <w:rPr>
-                <w:rFonts w:ascii="Calibri" w:eastAsia="Times New Roman" w:hAnsi="Calibri" w:cs="Calibri"/>
-                <w:color w:val="000000"/>
-                <w:sz w:val="22"/>
-                <w:szCs w:val="22"/>
-                <w:lang w:eastAsia="ru-RU"/>
-              </w:rPr>
-            </w:pPr>
-            <w:r>
-              <w:rPr>
-                <w:rFonts w:ascii="Calibri" w:eastAsia="Times New Roman" w:hAnsi="Calibri" w:cs="Calibri"/>
+                <w:rFonts w:ascii="Times New Roman" w:eastAsia="Times New Roman" w:hAnsi="Times New Roman" w:cs="Times New Roman"/>
+                <w:color w:val="000000"/>
+                <w:sz w:val="22"/>
+                <w:szCs w:val="22"/>
+                <w:lang w:eastAsia="ru-RU"/>
+              </w:rPr>
+            </w:pPr>
+            <w:r>
+              <w:rPr>
+                <w:rFonts w:ascii="Times New Roman" w:eastAsia="Times New Roman" w:hAnsi="Times New Roman" w:cs="Times New Roman"/>
                 <w:color w:val="000000"/>
                 <w:sz w:val="22"/>
                 <w:szCs w:val="22"/>
@@ -7822,7 +7919,7 @@
             <w:pPr>
               <w:jc w:val="right"/>
               <w:rPr>
-                <w:rFonts w:ascii="Calibri" w:eastAsia="Times New Roman" w:hAnsi="Calibri" w:cs="Calibri"/>
+                <w:rFonts w:ascii="Times New Roman" w:eastAsia="Times New Roman" w:hAnsi="Times New Roman" w:cs="Times New Roman"/>
                 <w:color w:val="000000"/>
                 <w:sz w:val="22"/>
                 <w:szCs w:val="22"/>
@@ -8045,16 +8142,16 @@
             <w:pPr>
               <w:jc w:val="right"/>
               <w:rPr>
-                <w:rFonts w:ascii="Calibri" w:eastAsia="Times New Roman" w:hAnsi="Calibri" w:cs="Calibri"/>
-                <w:color w:val="000000"/>
-                <w:sz w:val="22"/>
-                <w:szCs w:val="22"/>
-                <w:lang w:eastAsia="ru-RU"/>
-              </w:rPr>
-            </w:pPr>
-            <w:r>
-              <w:rPr>
-                <w:rFonts w:ascii="Calibri" w:eastAsia="Times New Roman" w:hAnsi="Calibri" w:cs="Calibri"/>
+                <w:rFonts w:ascii="Times New Roman" w:eastAsia="Times New Roman" w:hAnsi="Times New Roman" w:cs="Times New Roman"/>
+                <w:color w:val="000000"/>
+                <w:sz w:val="22"/>
+                <w:szCs w:val="22"/>
+                <w:lang w:eastAsia="ru-RU"/>
+              </w:rPr>
+            </w:pPr>
+            <w:r>
+              <w:rPr>
+                <w:rFonts w:ascii="Times New Roman" w:eastAsia="Times New Roman" w:hAnsi="Times New Roman" w:cs="Times New Roman"/>
                 <w:color w:val="000000"/>
                 <w:sz w:val="22"/>
                 <w:szCs w:val="22"/>
@@ -8074,7 +8171,7 @@
             <w:pPr>
               <w:jc w:val="right"/>
               <w:rPr>
-                <w:rFonts w:ascii="Calibri" w:eastAsia="Times New Roman" w:hAnsi="Calibri" w:cs="Calibri"/>
+                <w:rFonts w:ascii="Times New Roman" w:eastAsia="Times New Roman" w:hAnsi="Times New Roman" w:cs="Times New Roman"/>
                 <w:color w:val="000000"/>
                 <w:sz w:val="22"/>
                 <w:szCs w:val="22"/>
@@ -8150,7 +8247,7 @@
             <w:pPr>
               <w:jc w:val="right"/>
               <w:rPr>
-                <w:rFonts w:ascii="Calibri" w:eastAsia="Times New Roman" w:hAnsi="Calibri" w:cs="Calibri"/>
+                <w:rFonts w:ascii="Times New Roman" w:eastAsia="Times New Roman" w:hAnsi="Times New Roman" w:cs="Times New Roman"/>
                 <w:b/>
                 <w:color w:val="000000"/>
                 <w:sz w:val="22"/>
@@ -8160,7 +8257,7 @@
             </w:pPr>
             <w:r>
               <w:rPr>
-                <w:rFonts w:ascii="Calibri" w:eastAsia="Times New Roman" w:hAnsi="Calibri" w:cs="Calibri"/>
+                <w:rFonts w:ascii="Times New Roman" w:eastAsia="Times New Roman" w:hAnsi="Times New Roman" w:cs="Times New Roman"/>
                 <w:b/>
                 <w:color w:val="000000"/>
                 <w:sz w:val="22"/>
@@ -8181,16 +8278,16 @@
             <w:pPr>
               <w:jc w:val="right"/>
               <w:rPr>
-                <w:rFonts w:ascii="Calibri" w:eastAsia="Times New Roman" w:hAnsi="Calibri" w:cs="Calibri"/>
-                <w:color w:val="000000"/>
-                <w:sz w:val="22"/>
-                <w:szCs w:val="22"/>
-                <w:lang w:eastAsia="ru-RU"/>
-              </w:rPr>
-            </w:pPr>
-            <w:r>
-              <w:rPr>
-                <w:rFonts w:ascii="Calibri" w:eastAsia="Times New Roman" w:hAnsi="Calibri" w:cs="Calibri"/>
+                <w:rFonts w:ascii="Times New Roman" w:eastAsia="Times New Roman" w:hAnsi="Times New Roman" w:cs="Times New Roman"/>
+                <w:color w:val="000000"/>
+                <w:sz w:val="22"/>
+                <w:szCs w:val="22"/>
+                <w:lang w:eastAsia="ru-RU"/>
+              </w:rPr>
+            </w:pPr>
+            <w:r>
+              <w:rPr>
+                <w:rFonts w:ascii="Times New Roman" w:eastAsia="Times New Roman" w:hAnsi="Times New Roman" w:cs="Times New Roman"/>
                 <w:color w:val="000000"/>
                 <w:sz w:val="22"/>
                 <w:szCs w:val="22"/>
@@ -8210,7 +8307,7 @@
             <w:pPr>
               <w:jc w:val="right"/>
               <w:rPr>
-                <w:rFonts w:ascii="Calibri" w:eastAsia="Times New Roman" w:hAnsi="Calibri" w:cs="Calibri"/>
+                <w:rFonts w:ascii="Times New Roman" w:eastAsia="Times New Roman" w:hAnsi="Times New Roman" w:cs="Times New Roman"/>
                 <w:color w:val="000000"/>
                 <w:sz w:val="22"/>
                 <w:szCs w:val="22"/>
@@ -8348,16 +8445,16 @@
             <w:pPr>
               <w:jc w:val="right"/>
               <w:rPr>
-                <w:rFonts w:ascii="Calibri" w:eastAsia="Times New Roman" w:hAnsi="Calibri" w:cs="Calibri"/>
-                <w:color w:val="000000"/>
-                <w:sz w:val="22"/>
-                <w:szCs w:val="22"/>
-                <w:lang w:eastAsia="ru-RU"/>
-              </w:rPr>
-            </w:pPr>
-            <w:r>
-              <w:rPr>
-                <w:rFonts w:ascii="Calibri" w:eastAsia="Times New Roman" w:hAnsi="Calibri" w:cs="Calibri"/>
+                <w:rFonts w:ascii="Times New Roman" w:eastAsia="Times New Roman" w:hAnsi="Times New Roman" w:cs="Times New Roman"/>
+                <w:color w:val="000000"/>
+                <w:sz w:val="22"/>
+                <w:szCs w:val="22"/>
+                <w:lang w:eastAsia="ru-RU"/>
+              </w:rPr>
+            </w:pPr>
+            <w:r>
+              <w:rPr>
+                <w:rFonts w:ascii="Times New Roman" w:eastAsia="Times New Roman" w:hAnsi="Times New Roman" w:cs="Times New Roman"/>
                 <w:color w:val="000000"/>
                 <w:sz w:val="22"/>
                 <w:szCs w:val="22"/>
@@ -8377,7 +8474,7 @@
             <w:pPr>
               <w:jc w:val="right"/>
               <w:rPr>
-                <w:rFonts w:ascii="Calibri" w:eastAsia="Times New Roman" w:hAnsi="Calibri" w:cs="Calibri"/>
+                <w:rFonts w:ascii="Times New Roman" w:eastAsia="Times New Roman" w:hAnsi="Times New Roman" w:cs="Times New Roman"/>
                 <w:color w:val="000000"/>
                 <w:sz w:val="22"/>
                 <w:szCs w:val="22"/>
@@ -8413,16 +8510,16 @@
             <w:pPr>
               <w:jc w:val="right"/>
               <w:rPr>
-                <w:rFonts w:ascii="Calibri" w:eastAsia="Times New Roman" w:hAnsi="Calibri" w:cs="Calibri"/>
-                <w:color w:val="000000"/>
-                <w:sz w:val="22"/>
-                <w:szCs w:val="22"/>
-                <w:lang w:eastAsia="ru-RU"/>
-              </w:rPr>
-            </w:pPr>
-            <w:r>
-              <w:rPr>
-                <w:rFonts w:ascii="Calibri" w:eastAsia="Times New Roman" w:hAnsi="Calibri" w:cs="Calibri"/>
+                <w:rFonts w:ascii="Times New Roman" w:eastAsia="Times New Roman" w:hAnsi="Times New Roman" w:cs="Times New Roman"/>
+                <w:color w:val="000000"/>
+                <w:sz w:val="22"/>
+                <w:szCs w:val="22"/>
+                <w:lang w:eastAsia="ru-RU"/>
+              </w:rPr>
+            </w:pPr>
+            <w:r>
+              <w:rPr>
+                <w:rFonts w:ascii="Times New Roman" w:eastAsia="Times New Roman" w:hAnsi="Times New Roman" w:cs="Times New Roman"/>
                 <w:color w:val="000000"/>
                 <w:sz w:val="22"/>
                 <w:szCs w:val="22"/>
@@ -8442,7 +8539,7 @@
             <w:pPr>
               <w:jc w:val="right"/>
               <w:rPr>
-                <w:rFonts w:ascii="Calibri" w:eastAsia="Times New Roman" w:hAnsi="Calibri" w:cs="Calibri"/>
+                <w:rFonts w:ascii="Times New Roman" w:eastAsia="Times New Roman" w:hAnsi="Times New Roman" w:cs="Times New Roman"/>
                 <w:color w:val="000000"/>
                 <w:sz w:val="22"/>
                 <w:szCs w:val="22"/>
@@ -8495,16 +8592,16 @@
             <w:pPr>
               <w:jc w:val="right"/>
               <w:rPr>
-                <w:rFonts w:ascii="Calibri" w:eastAsia="Times New Roman" w:hAnsi="Calibri" w:cs="Calibri"/>
-                <w:color w:val="000000"/>
-                <w:sz w:val="22"/>
-                <w:szCs w:val="22"/>
-                <w:lang w:eastAsia="ru-RU"/>
-              </w:rPr>
-            </w:pPr>
-            <w:r>
-              <w:rPr>
-                <w:rFonts w:ascii="Calibri" w:eastAsia="Times New Roman" w:hAnsi="Calibri" w:cs="Calibri"/>
+                <w:rFonts w:ascii="Times New Roman" w:eastAsia="Times New Roman" w:hAnsi="Times New Roman" w:cs="Times New Roman"/>
+                <w:color w:val="000000"/>
+                <w:sz w:val="22"/>
+                <w:szCs w:val="22"/>
+                <w:lang w:eastAsia="ru-RU"/>
+              </w:rPr>
+            </w:pPr>
+            <w:r>
+              <w:rPr>
+                <w:rFonts w:ascii="Times New Roman" w:eastAsia="Times New Roman" w:hAnsi="Times New Roman" w:cs="Times New Roman"/>
                 <w:color w:val="000000"/>
                 <w:sz w:val="22"/>
                 <w:szCs w:val="22"/>
@@ -8524,7 +8621,7 @@
             <w:pPr>
               <w:jc w:val="right"/>
               <w:rPr>
-                <w:rFonts w:ascii="Calibri" w:eastAsia="Times New Roman" w:hAnsi="Calibri" w:cs="Calibri"/>
+                <w:rFonts w:ascii="Times New Roman" w:eastAsia="Times New Roman" w:hAnsi="Times New Roman" w:cs="Times New Roman"/>
                 <w:color w:val="000000"/>
                 <w:sz w:val="22"/>
                 <w:szCs w:val="22"/>
@@ -8600,7 +8697,7 @@
             <w:pPr>
               <w:jc w:val="right"/>
               <w:rPr>
-                <w:rFonts w:ascii="Calibri" w:eastAsia="Times New Roman" w:hAnsi="Calibri" w:cs="Calibri"/>
+                <w:rFonts w:ascii="Times New Roman" w:eastAsia="Times New Roman" w:hAnsi="Times New Roman" w:cs="Times New Roman"/>
                 <w:b/>
                 <w:color w:val="000000"/>
                 <w:sz w:val="22"/>
@@ -8610,7 +8707,7 @@
             </w:pPr>
             <w:r>
               <w:rPr>
-                <w:rFonts w:ascii="Calibri" w:eastAsia="Times New Roman" w:hAnsi="Calibri" w:cs="Calibri"/>
+                <w:rFonts w:ascii="Times New Roman" w:eastAsia="Times New Roman" w:hAnsi="Times New Roman" w:cs="Times New Roman"/>
                 <w:b/>
                 <w:color w:val="000000"/>
                 <w:sz w:val="22"/>
@@ -8631,7 +8728,7 @@
             <w:pPr>
               <w:jc w:val="right"/>
               <w:rPr>
-                <w:rFonts w:ascii="Calibri" w:eastAsia="Times New Roman" w:hAnsi="Calibri" w:cs="Calibri"/>
+                <w:rFonts w:ascii="Times New Roman" w:eastAsia="Times New Roman" w:hAnsi="Times New Roman" w:cs="Times New Roman"/>
                 <w:color w:val="000000"/>
                 <w:sz w:val="22"/>
                 <w:szCs w:val="22"/>
@@ -8735,16 +8832,16 @@
             <w:pPr>
               <w:jc w:val="right"/>
               <w:rPr>
-                <w:rFonts w:ascii="Calibri" w:eastAsia="Times New Roman" w:hAnsi="Calibri" w:cs="Calibri"/>
-                <w:color w:val="000000"/>
-                <w:sz w:val="22"/>
-                <w:szCs w:val="22"/>
-                <w:lang w:eastAsia="ru-RU"/>
-              </w:rPr>
-            </w:pPr>
-            <w:r>
-              <w:rPr>
-                <w:rFonts w:ascii="Calibri" w:eastAsia="Times New Roman" w:hAnsi="Calibri" w:cs="Calibri"/>
+                <w:rFonts w:ascii="Times New Roman" w:eastAsia="Times New Roman" w:hAnsi="Times New Roman" w:cs="Times New Roman"/>
+                <w:color w:val="000000"/>
+                <w:sz w:val="22"/>
+                <w:szCs w:val="22"/>
+                <w:lang w:eastAsia="ru-RU"/>
+              </w:rPr>
+            </w:pPr>
+            <w:r>
+              <w:rPr>
+                <w:rFonts w:ascii="Times New Roman" w:eastAsia="Times New Roman" w:hAnsi="Times New Roman" w:cs="Times New Roman"/>
                 <w:color w:val="000000"/>
                 <w:sz w:val="22"/>
                 <w:szCs w:val="22"/>
@@ -8764,7 +8861,7 @@
             <w:pPr>
               <w:jc w:val="right"/>
               <w:rPr>
-                <w:rFonts w:ascii="Calibri" w:eastAsia="Times New Roman" w:hAnsi="Calibri" w:cs="Calibri"/>
+                <w:rFonts w:ascii="Times New Roman" w:eastAsia="Times New Roman" w:hAnsi="Times New Roman" w:cs="Times New Roman"/>
                 <w:color w:val="000000"/>
                 <w:sz w:val="22"/>
                 <w:szCs w:val="22"/>
@@ -9010,7 +9107,7 @@
             <w:pPr>
               <w:jc w:val="right"/>
               <w:rPr>
-                <w:rFonts w:ascii="Calibri" w:eastAsia="Times New Roman" w:hAnsi="Calibri" w:cs="Calibri"/>
+                <w:rFonts w:ascii="Times New Roman" w:eastAsia="Times New Roman" w:hAnsi="Times New Roman" w:cs="Times New Roman"/>
                 <w:b/>
                 <w:color w:val="000000"/>
                 <w:sz w:val="22"/>
@@ -9020,7 +9117,7 @@
             </w:pPr>
             <w:r>
               <w:rPr>
-                <w:rFonts w:ascii="Calibri" w:eastAsia="Times New Roman" w:hAnsi="Calibri" w:cs="Calibri"/>
+                <w:rFonts w:ascii="Times New Roman" w:eastAsia="Times New Roman" w:hAnsi="Times New Roman" w:cs="Times New Roman"/>
                 <w:b/>
                 <w:color w:val="000000"/>
                 <w:sz w:val="22"/>
@@ -9041,7 +9138,7 @@
             <w:pPr>
               <w:jc w:val="right"/>
               <w:rPr>
-                <w:rFonts w:ascii="Calibri" w:eastAsia="Times New Roman" w:hAnsi="Calibri" w:cs="Calibri"/>
+                <w:rFonts w:ascii="Times New Roman" w:eastAsia="Times New Roman" w:hAnsi="Times New Roman" w:cs="Times New Roman"/>
                 <w:color w:val="000000"/>
                 <w:sz w:val="22"/>
                 <w:szCs w:val="22"/>
@@ -9111,16 +9208,16 @@
             <w:pPr>
               <w:jc w:val="right"/>
               <w:rPr>
-                <w:rFonts w:ascii="Calibri" w:eastAsia="Times New Roman" w:hAnsi="Calibri" w:cs="Calibri"/>
-                <w:color w:val="000000"/>
-                <w:sz w:val="22"/>
-                <w:szCs w:val="22"/>
-                <w:lang w:eastAsia="ru-RU"/>
-              </w:rPr>
-            </w:pPr>
-            <w:r>
-              <w:rPr>
-                <w:rFonts w:ascii="Calibri" w:eastAsia="Times New Roman" w:hAnsi="Calibri" w:cs="Calibri"/>
+                <w:rFonts w:ascii="Times New Roman" w:eastAsia="Times New Roman" w:hAnsi="Times New Roman" w:cs="Times New Roman"/>
+                <w:color w:val="000000"/>
+                <w:sz w:val="22"/>
+                <w:szCs w:val="22"/>
+                <w:lang w:eastAsia="ru-RU"/>
+              </w:rPr>
+            </w:pPr>
+            <w:r>
+              <w:rPr>
+                <w:rFonts w:ascii="Times New Roman" w:eastAsia="Times New Roman" w:hAnsi="Times New Roman" w:cs="Times New Roman"/>
                 <w:color w:val="000000"/>
                 <w:sz w:val="22"/>
                 <w:szCs w:val="22"/>
@@ -9140,16 +9237,16 @@
             <w:pPr>
               <w:jc w:val="right"/>
               <w:rPr>
-                <w:rFonts w:ascii="Calibri" w:eastAsia="Times New Roman" w:hAnsi="Calibri" w:cs="Calibri"/>
-                <w:color w:val="000000"/>
-                <w:sz w:val="22"/>
-                <w:szCs w:val="22"/>
-                <w:lang w:eastAsia="ru-RU"/>
-              </w:rPr>
-            </w:pPr>
-            <w:r>
-              <w:rPr>
-                <w:rFonts w:ascii="Calibri" w:eastAsia="Times New Roman" w:hAnsi="Calibri" w:cs="Calibri"/>
+                <w:rFonts w:ascii="Times New Roman" w:eastAsia="Times New Roman" w:hAnsi="Times New Roman" w:cs="Times New Roman"/>
+                <w:color w:val="000000"/>
+                <w:sz w:val="22"/>
+                <w:szCs w:val="22"/>
+                <w:lang w:eastAsia="ru-RU"/>
+              </w:rPr>
+            </w:pPr>
+            <w:r>
+              <w:rPr>
+                <w:rFonts w:ascii="Times New Roman" w:eastAsia="Times New Roman" w:hAnsi="Times New Roman" w:cs="Times New Roman"/>
                 <w:color w:val="000000"/>
                 <w:sz w:val="22"/>
                 <w:szCs w:val="22"/>
@@ -9169,7 +9266,7 @@
             <w:pPr>
               <w:jc w:val="right"/>
               <w:rPr>
-                <w:rFonts w:ascii="Calibri" w:eastAsia="Times New Roman" w:hAnsi="Calibri" w:cs="Calibri"/>
+                <w:rFonts w:ascii="Times New Roman" w:eastAsia="Times New Roman" w:hAnsi="Times New Roman" w:cs="Times New Roman"/>
                 <w:color w:val="000000"/>
                 <w:sz w:val="22"/>
                 <w:szCs w:val="22"/>
@@ -9432,7 +9529,7 @@
             <w:pPr>
               <w:jc w:val="right"/>
               <w:rPr>
-                <w:rFonts w:ascii="Calibri" w:eastAsia="Times New Roman" w:hAnsi="Calibri" w:cs="Calibri"/>
+                <w:rFonts w:ascii="Times New Roman" w:eastAsia="Times New Roman" w:hAnsi="Times New Roman" w:cs="Times New Roman"/>
                 <w:b/>
                 <w:color w:val="000000"/>
                 <w:sz w:val="22"/>
@@ -9442,7 +9539,7 @@
             </w:pPr>
             <w:r>
               <w:rPr>
-                <w:rFonts w:ascii="Calibri" w:eastAsia="Times New Roman" w:hAnsi="Calibri" w:cs="Calibri"/>
+                <w:rFonts w:ascii="Times New Roman" w:eastAsia="Times New Roman" w:hAnsi="Times New Roman" w:cs="Times New Roman"/>
                 <w:b/>
                 <w:color w:val="000000"/>
                 <w:sz w:val="22"/>
@@ -9463,16 +9560,16 @@
             <w:pPr>
               <w:jc w:val="right"/>
               <w:rPr>
-                <w:rFonts w:ascii="Calibri" w:eastAsia="Times New Roman" w:hAnsi="Calibri" w:cs="Calibri"/>
-                <w:color w:val="000000"/>
-                <w:sz w:val="22"/>
-                <w:szCs w:val="22"/>
-                <w:lang w:eastAsia="ru-RU"/>
-              </w:rPr>
-            </w:pPr>
-            <w:r>
-              <w:rPr>
-                <w:rFonts w:ascii="Calibri" w:eastAsia="Times New Roman" w:hAnsi="Calibri" w:cs="Calibri"/>
+                <w:rFonts w:ascii="Times New Roman" w:eastAsia="Times New Roman" w:hAnsi="Times New Roman" w:cs="Times New Roman"/>
+                <w:color w:val="000000"/>
+                <w:sz w:val="22"/>
+                <w:szCs w:val="22"/>
+                <w:lang w:eastAsia="ru-RU"/>
+              </w:rPr>
+            </w:pPr>
+            <w:r>
+              <w:rPr>
+                <w:rFonts w:ascii="Times New Roman" w:eastAsia="Times New Roman" w:hAnsi="Times New Roman" w:cs="Times New Roman"/>
                 <w:color w:val="000000"/>
                 <w:sz w:val="22"/>
                 <w:szCs w:val="22"/>
@@ -9492,16 +9589,16 @@
             <w:pPr>
               <w:jc w:val="right"/>
               <w:rPr>
-                <w:rFonts w:ascii="Calibri" w:eastAsia="Times New Roman" w:hAnsi="Calibri" w:cs="Calibri"/>
-                <w:color w:val="000000"/>
-                <w:sz w:val="22"/>
-                <w:szCs w:val="22"/>
-                <w:lang w:eastAsia="ru-RU"/>
-              </w:rPr>
-            </w:pPr>
-            <w:r>
-              <w:rPr>
-                <w:rFonts w:ascii="Calibri" w:eastAsia="Times New Roman" w:hAnsi="Calibri" w:cs="Calibri"/>
+                <w:rFonts w:ascii="Times New Roman" w:eastAsia="Times New Roman" w:hAnsi="Times New Roman" w:cs="Times New Roman"/>
+                <w:color w:val="000000"/>
+                <w:sz w:val="22"/>
+                <w:szCs w:val="22"/>
+                <w:lang w:eastAsia="ru-RU"/>
+              </w:rPr>
+            </w:pPr>
+            <w:r>
+              <w:rPr>
+                <w:rFonts w:ascii="Times New Roman" w:eastAsia="Times New Roman" w:hAnsi="Times New Roman" w:cs="Times New Roman"/>
                 <w:color w:val="000000"/>
                 <w:sz w:val="22"/>
                 <w:szCs w:val="22"/>
@@ -9521,7 +9618,7 @@
             <w:pPr>
               <w:jc w:val="right"/>
               <w:rPr>
-                <w:rFonts w:ascii="Calibri" w:eastAsia="Times New Roman" w:hAnsi="Calibri" w:cs="Calibri"/>
+                <w:rFonts w:ascii="Times New Roman" w:eastAsia="Times New Roman" w:hAnsi="Times New Roman" w:cs="Times New Roman"/>
                 <w:color w:val="000000"/>
                 <w:sz w:val="22"/>
                 <w:szCs w:val="22"/>
@@ -9852,7 +9949,7 @@
             <w:pPr>
               <w:jc w:val="right"/>
               <w:rPr>
-                <w:rFonts w:ascii="Calibri" w:eastAsia="Times New Roman" w:hAnsi="Calibri" w:cs="Calibri"/>
+                <w:rFonts w:ascii="Times New Roman" w:eastAsia="Times New Roman" w:hAnsi="Times New Roman" w:cs="Times New Roman"/>
                 <w:b/>
                 <w:color w:val="000000"/>
                 <w:sz w:val="22"/>
@@ -9862,7 +9959,7 @@
             </w:pPr>
             <w:r>
               <w:rPr>
-                <w:rFonts w:ascii="Calibri" w:eastAsia="Times New Roman" w:hAnsi="Calibri" w:cs="Calibri"/>
+                <w:rFonts w:ascii="Times New Roman" w:eastAsia="Times New Roman" w:hAnsi="Times New Roman" w:cs="Times New Roman"/>
                 <w:b/>
                 <w:color w:val="000000"/>
                 <w:sz w:val="22"/>
@@ -9883,7 +9980,7 @@
             <w:pPr>
               <w:jc w:val="right"/>
               <w:rPr>
-                <w:rFonts w:ascii="Calibri" w:eastAsia="Times New Roman" w:hAnsi="Calibri" w:cs="Calibri"/>
+                <w:rFonts w:ascii="Times New Roman" w:eastAsia="Times New Roman" w:hAnsi="Times New Roman" w:cs="Times New Roman"/>
                 <w:color w:val="000000"/>
                 <w:sz w:val="22"/>
                 <w:szCs w:val="22"/>
@@ -10055,16 +10152,16 @@
             <w:pPr>
               <w:jc w:val="right"/>
               <w:rPr>
-                <w:rFonts w:ascii="Calibri" w:eastAsia="Times New Roman" w:hAnsi="Calibri" w:cs="Calibri"/>
-                <w:color w:val="000000"/>
-                <w:sz w:val="22"/>
-                <w:szCs w:val="22"/>
-                <w:lang w:eastAsia="ru-RU"/>
-              </w:rPr>
-            </w:pPr>
-            <w:r>
-              <w:rPr>
-                <w:rFonts w:ascii="Calibri" w:eastAsia="Times New Roman" w:hAnsi="Calibri" w:cs="Calibri"/>
+                <w:rFonts w:ascii="Times New Roman" w:eastAsia="Times New Roman" w:hAnsi="Times New Roman" w:cs="Times New Roman"/>
+                <w:color w:val="000000"/>
+                <w:sz w:val="22"/>
+                <w:szCs w:val="22"/>
+                <w:lang w:eastAsia="ru-RU"/>
+              </w:rPr>
+            </w:pPr>
+            <w:r>
+              <w:rPr>
+                <w:rFonts w:ascii="Times New Roman" w:eastAsia="Times New Roman" w:hAnsi="Times New Roman" w:cs="Times New Roman"/>
                 <w:color w:val="000000"/>
                 <w:sz w:val="22"/>
                 <w:szCs w:val="22"/>
@@ -10084,7 +10181,7 @@
             <w:pPr>
               <w:jc w:val="right"/>
               <w:rPr>
-                <w:rFonts w:ascii="Calibri" w:eastAsia="Times New Roman" w:hAnsi="Calibri" w:cs="Calibri"/>
+                <w:rFonts w:ascii="Times New Roman" w:eastAsia="Times New Roman" w:hAnsi="Times New Roman" w:cs="Times New Roman"/>
                 <w:color w:val="000000"/>
                 <w:sz w:val="22"/>
                 <w:szCs w:val="22"/>
@@ -10154,16 +10251,16 @@
             <w:pPr>
               <w:jc w:val="right"/>
               <w:rPr>
-                <w:rFonts w:ascii="Calibri" w:eastAsia="Times New Roman" w:hAnsi="Calibri" w:cs="Calibri"/>
-                <w:color w:val="000000"/>
-                <w:sz w:val="22"/>
-                <w:szCs w:val="22"/>
-                <w:lang w:eastAsia="ru-RU"/>
-              </w:rPr>
-            </w:pPr>
-            <w:r>
-              <w:rPr>
-                <w:rFonts w:ascii="Calibri" w:eastAsia="Times New Roman" w:hAnsi="Calibri" w:cs="Calibri"/>
+                <w:rFonts w:ascii="Times New Roman" w:eastAsia="Times New Roman" w:hAnsi="Times New Roman" w:cs="Times New Roman"/>
+                <w:color w:val="000000"/>
+                <w:sz w:val="22"/>
+                <w:szCs w:val="22"/>
+                <w:lang w:eastAsia="ru-RU"/>
+              </w:rPr>
+            </w:pPr>
+            <w:r>
+              <w:rPr>
+                <w:rFonts w:ascii="Times New Roman" w:eastAsia="Times New Roman" w:hAnsi="Times New Roman" w:cs="Times New Roman"/>
                 <w:color w:val="000000"/>
                 <w:sz w:val="22"/>
                 <w:szCs w:val="22"/>
@@ -10183,7 +10280,7 @@
             <w:pPr>
               <w:jc w:val="right"/>
               <w:rPr>
-                <w:rFonts w:ascii="Calibri" w:eastAsia="Times New Roman" w:hAnsi="Calibri" w:cs="Calibri"/>
+                <w:rFonts w:ascii="Times New Roman" w:eastAsia="Times New Roman" w:hAnsi="Times New Roman" w:cs="Times New Roman"/>
                 <w:color w:val="000000"/>
                 <w:sz w:val="22"/>
                 <w:szCs w:val="22"/>
@@ -10276,7 +10373,7 @@
             <w:pPr>
               <w:jc w:val="right"/>
               <w:rPr>
-                <w:rFonts w:ascii="Calibri" w:eastAsia="Times New Roman" w:hAnsi="Calibri" w:cs="Calibri"/>
+                <w:rFonts w:ascii="Times New Roman" w:eastAsia="Times New Roman" w:hAnsi="Times New Roman" w:cs="Times New Roman"/>
                 <w:b/>
                 <w:color w:val="000000"/>
                 <w:sz w:val="22"/>
@@ -10286,7 +10383,7 @@
             </w:pPr>
             <w:r>
               <w:rPr>
-                <w:rFonts w:ascii="Calibri" w:eastAsia="Times New Roman" w:hAnsi="Calibri" w:cs="Calibri"/>
+                <w:rFonts w:ascii="Times New Roman" w:eastAsia="Times New Roman" w:hAnsi="Times New Roman" w:cs="Times New Roman"/>
                 <w:b/>
                 <w:color w:val="000000"/>
                 <w:sz w:val="22"/>
@@ -10307,7 +10404,7 @@
             <w:pPr>
               <w:jc w:val="right"/>
               <w:rPr>
-                <w:rFonts w:ascii="Calibri" w:eastAsia="Times New Roman" w:hAnsi="Calibri" w:cs="Calibri"/>
+                <w:rFonts w:ascii="Times New Roman" w:eastAsia="Times New Roman" w:hAnsi="Times New Roman" w:cs="Times New Roman"/>
                 <w:color w:val="000000"/>
                 <w:sz w:val="22"/>
                 <w:szCs w:val="22"/>
@@ -10377,16 +10474,16 @@
             <w:pPr>
               <w:jc w:val="right"/>
               <w:rPr>
-                <w:rFonts w:ascii="Calibri" w:eastAsia="Times New Roman" w:hAnsi="Calibri" w:cs="Calibri"/>
-                <w:color w:val="000000"/>
-                <w:sz w:val="22"/>
-                <w:szCs w:val="22"/>
-                <w:lang w:eastAsia="ru-RU"/>
-              </w:rPr>
-            </w:pPr>
-            <w:r>
-              <w:rPr>
-                <w:rFonts w:ascii="Calibri" w:eastAsia="Times New Roman" w:hAnsi="Calibri" w:cs="Calibri"/>
+                <w:rFonts w:ascii="Times New Roman" w:eastAsia="Times New Roman" w:hAnsi="Times New Roman" w:cs="Times New Roman"/>
+                <w:color w:val="000000"/>
+                <w:sz w:val="22"/>
+                <w:szCs w:val="22"/>
+                <w:lang w:eastAsia="ru-RU"/>
+              </w:rPr>
+            </w:pPr>
+            <w:r>
+              <w:rPr>
+                <w:rFonts w:ascii="Times New Roman" w:eastAsia="Times New Roman" w:hAnsi="Times New Roman" w:cs="Times New Roman"/>
                 <w:color w:val="000000"/>
                 <w:sz w:val="22"/>
                 <w:szCs w:val="22"/>
@@ -10406,7 +10503,7 @@
             <w:pPr>
               <w:jc w:val="right"/>
               <w:rPr>
-                <w:rFonts w:ascii="Calibri" w:eastAsia="Times New Roman" w:hAnsi="Calibri" w:cs="Calibri"/>
+                <w:rFonts w:ascii="Times New Roman" w:eastAsia="Times New Roman" w:hAnsi="Times New Roman" w:cs="Times New Roman"/>
                 <w:color w:val="000000"/>
                 <w:sz w:val="22"/>
                 <w:szCs w:val="22"/>
@@ -10459,16 +10556,16 @@
             <w:pPr>
               <w:jc w:val="right"/>
               <w:rPr>
-                <w:rFonts w:ascii="Calibri" w:eastAsia="Times New Roman" w:hAnsi="Calibri" w:cs="Calibri"/>
-                <w:color w:val="000000"/>
-                <w:sz w:val="22"/>
-                <w:szCs w:val="22"/>
-                <w:lang w:eastAsia="ru-RU"/>
-              </w:rPr>
-            </w:pPr>
-            <w:r>
-              <w:rPr>
-                <w:rFonts w:ascii="Calibri" w:eastAsia="Times New Roman" w:hAnsi="Calibri" w:cs="Calibri"/>
+                <w:rFonts w:ascii="Times New Roman" w:eastAsia="Times New Roman" w:hAnsi="Times New Roman" w:cs="Times New Roman"/>
+                <w:color w:val="000000"/>
+                <w:sz w:val="22"/>
+                <w:szCs w:val="22"/>
+                <w:lang w:eastAsia="ru-RU"/>
+              </w:rPr>
+            </w:pPr>
+            <w:r>
+              <w:rPr>
+                <w:rFonts w:ascii="Times New Roman" w:eastAsia="Times New Roman" w:hAnsi="Times New Roman" w:cs="Times New Roman"/>
                 <w:color w:val="000000"/>
                 <w:sz w:val="22"/>
                 <w:szCs w:val="22"/>
@@ -10488,7 +10585,7 @@
             <w:pPr>
               <w:jc w:val="right"/>
               <w:rPr>
-                <w:rFonts w:ascii="Calibri" w:eastAsia="Times New Roman" w:hAnsi="Calibri" w:cs="Calibri"/>
+                <w:rFonts w:ascii="Times New Roman" w:eastAsia="Times New Roman" w:hAnsi="Times New Roman" w:cs="Times New Roman"/>
                 <w:color w:val="000000"/>
                 <w:sz w:val="22"/>
                 <w:szCs w:val="22"/>
@@ -10507,16 +10604,16 @@
             <w:pPr>
               <w:jc w:val="right"/>
               <w:rPr>
-                <w:rFonts w:ascii="Calibri" w:eastAsia="Times New Roman" w:hAnsi="Calibri" w:cs="Calibri"/>
-                <w:color w:val="000000"/>
-                <w:sz w:val="22"/>
-                <w:szCs w:val="22"/>
-                <w:lang w:eastAsia="ru-RU"/>
-              </w:rPr>
-            </w:pPr>
-            <w:r>
-              <w:rPr>
-                <w:rFonts w:ascii="Calibri" w:eastAsia="Times New Roman" w:hAnsi="Calibri" w:cs="Calibri"/>
+                <w:rFonts w:ascii="Times New Roman" w:eastAsia="Times New Roman" w:hAnsi="Times New Roman" w:cs="Times New Roman"/>
+                <w:color w:val="000000"/>
+                <w:sz w:val="22"/>
+                <w:szCs w:val="22"/>
+                <w:lang w:eastAsia="ru-RU"/>
+              </w:rPr>
+            </w:pPr>
+            <w:r>
+              <w:rPr>
+                <w:rFonts w:ascii="Times New Roman" w:eastAsia="Times New Roman" w:hAnsi="Times New Roman" w:cs="Times New Roman"/>
                 <w:color w:val="000000"/>
                 <w:sz w:val="22"/>
                 <w:szCs w:val="22"/>
@@ -10536,16 +10633,16 @@
             <w:pPr>
               <w:jc w:val="right"/>
               <w:rPr>
-                <w:rFonts w:ascii="Calibri" w:eastAsia="Times New Roman" w:hAnsi="Calibri" w:cs="Calibri"/>
-                <w:color w:val="000000"/>
-                <w:sz w:val="22"/>
-                <w:szCs w:val="22"/>
-                <w:lang w:eastAsia="ru-RU"/>
-              </w:rPr>
-            </w:pPr>
-            <w:r>
-              <w:rPr>
-                <w:rFonts w:ascii="Calibri" w:eastAsia="Times New Roman" w:hAnsi="Calibri" w:cs="Calibri"/>
+                <w:rFonts w:ascii="Times New Roman" w:eastAsia="Times New Roman" w:hAnsi="Times New Roman" w:cs="Times New Roman"/>
+                <w:color w:val="000000"/>
+                <w:sz w:val="22"/>
+                <w:szCs w:val="22"/>
+                <w:lang w:eastAsia="ru-RU"/>
+              </w:rPr>
+            </w:pPr>
+            <w:r>
+              <w:rPr>
+                <w:rFonts w:ascii="Times New Roman" w:eastAsia="Times New Roman" w:hAnsi="Times New Roman" w:cs="Times New Roman"/>
                 <w:color w:val="000000"/>
                 <w:sz w:val="22"/>
                 <w:szCs w:val="22"/>
@@ -10565,16 +10662,16 @@
             <w:pPr>
               <w:jc w:val="right"/>
               <w:rPr>
-                <w:rFonts w:ascii="Calibri" w:eastAsia="Times New Roman" w:hAnsi="Calibri" w:cs="Calibri"/>
-                <w:color w:val="000000"/>
-                <w:sz w:val="22"/>
-                <w:szCs w:val="22"/>
-                <w:lang w:eastAsia="ru-RU"/>
-              </w:rPr>
-            </w:pPr>
-            <w:r>
-              <w:rPr>
-                <w:rFonts w:ascii="Calibri" w:eastAsia="Times New Roman" w:hAnsi="Calibri" w:cs="Calibri"/>
+                <w:rFonts w:ascii="Times New Roman" w:eastAsia="Times New Roman" w:hAnsi="Times New Roman" w:cs="Times New Roman"/>
+                <w:color w:val="000000"/>
+                <w:sz w:val="22"/>
+                <w:szCs w:val="22"/>
+                <w:lang w:eastAsia="ru-RU"/>
+              </w:rPr>
+            </w:pPr>
+            <w:r>
+              <w:rPr>
+                <w:rFonts w:ascii="Times New Roman" w:eastAsia="Times New Roman" w:hAnsi="Times New Roman" w:cs="Times New Roman"/>
                 <w:color w:val="000000"/>
                 <w:sz w:val="22"/>
                 <w:szCs w:val="22"/>
@@ -10594,7 +10691,7 @@
             <w:pPr>
               <w:jc w:val="right"/>
               <w:rPr>
-                <w:rFonts w:ascii="Calibri" w:eastAsia="Times New Roman" w:hAnsi="Calibri" w:cs="Calibri"/>
+                <w:rFonts w:ascii="Times New Roman" w:eastAsia="Times New Roman" w:hAnsi="Times New Roman" w:cs="Times New Roman"/>
                 <w:color w:val="000000"/>
                 <w:sz w:val="22"/>
                 <w:szCs w:val="22"/>
@@ -10738,7 +10835,7 @@
             <w:pPr>
               <w:jc w:val="right"/>
               <w:rPr>
-                <w:rFonts w:ascii="Calibri" w:eastAsia="Times New Roman" w:hAnsi="Calibri" w:cs="Calibri"/>
+                <w:rFonts w:ascii="Times New Roman" w:eastAsia="Times New Roman" w:hAnsi="Times New Roman" w:cs="Times New Roman"/>
                 <w:b/>
                 <w:color w:val="000000"/>
                 <w:sz w:val="22"/>
@@ -10748,7 +10845,7 @@
             </w:pPr>
             <w:r>
               <w:rPr>
-                <w:rFonts w:ascii="Calibri" w:eastAsia="Times New Roman" w:hAnsi="Calibri" w:cs="Calibri"/>
+                <w:rFonts w:ascii="Times New Roman" w:eastAsia="Times New Roman" w:hAnsi="Times New Roman" w:cs="Times New Roman"/>
                 <w:b/>
                 <w:color w:val="000000"/>
                 <w:sz w:val="22"/>
@@ -10769,7 +10866,7 @@
             <w:pPr>
               <w:jc w:val="right"/>
               <w:rPr>
-                <w:rFonts w:ascii="Calibri" w:eastAsia="Times New Roman" w:hAnsi="Calibri" w:cs="Calibri"/>
+                <w:rFonts w:ascii="Times New Roman" w:eastAsia="Times New Roman" w:hAnsi="Times New Roman" w:cs="Times New Roman"/>
                 <w:color w:val="000000"/>
                 <w:sz w:val="22"/>
                 <w:szCs w:val="22"/>
@@ -10907,16 +11004,16 @@
             <w:pPr>
               <w:jc w:val="right"/>
               <w:rPr>
-                <w:rFonts w:ascii="Calibri" w:eastAsia="Times New Roman" w:hAnsi="Calibri" w:cs="Calibri"/>
-                <w:color w:val="000000"/>
-                <w:sz w:val="22"/>
-                <w:szCs w:val="22"/>
-                <w:lang w:eastAsia="ru-RU"/>
-              </w:rPr>
-            </w:pPr>
-            <w:r>
-              <w:rPr>
-                <w:rFonts w:ascii="Calibri" w:eastAsia="Times New Roman" w:hAnsi="Calibri" w:cs="Calibri"/>
+                <w:rFonts w:ascii="Times New Roman" w:eastAsia="Times New Roman" w:hAnsi="Times New Roman" w:cs="Times New Roman"/>
+                <w:color w:val="000000"/>
+                <w:sz w:val="22"/>
+                <w:szCs w:val="22"/>
+                <w:lang w:eastAsia="ru-RU"/>
+              </w:rPr>
+            </w:pPr>
+            <w:r>
+              <w:rPr>
+                <w:rFonts w:ascii="Times New Roman" w:eastAsia="Times New Roman" w:hAnsi="Times New Roman" w:cs="Times New Roman"/>
                 <w:color w:val="000000"/>
                 <w:sz w:val="22"/>
                 <w:szCs w:val="22"/>
@@ -10936,7 +11033,7 @@
             <w:pPr>
               <w:jc w:val="right"/>
               <w:rPr>
-                <w:rFonts w:ascii="Calibri" w:eastAsia="Times New Roman" w:hAnsi="Calibri" w:cs="Calibri"/>
+                <w:rFonts w:ascii="Times New Roman" w:eastAsia="Times New Roman" w:hAnsi="Times New Roman" w:cs="Times New Roman"/>
                 <w:color w:val="000000"/>
                 <w:sz w:val="22"/>
                 <w:szCs w:val="22"/>
@@ -11148,7 +11245,7 @@
             <w:pPr>
               <w:jc w:val="right"/>
               <w:rPr>
-                <w:rFonts w:ascii="Calibri" w:eastAsia="Times New Roman" w:hAnsi="Calibri" w:cs="Calibri"/>
+                <w:rFonts w:ascii="Times New Roman" w:eastAsia="Times New Roman" w:hAnsi="Times New Roman" w:cs="Times New Roman"/>
                 <w:b/>
                 <w:color w:val="000000"/>
                 <w:sz w:val="22"/>
@@ -11158,7 +11255,7 @@
             </w:pPr>
             <w:r>
               <w:rPr>
-                <w:rFonts w:ascii="Calibri" w:eastAsia="Times New Roman" w:hAnsi="Calibri" w:cs="Calibri"/>
+                <w:rFonts w:ascii="Times New Roman" w:eastAsia="Times New Roman" w:hAnsi="Times New Roman" w:cs="Times New Roman"/>
                 <w:b/>
                 <w:color w:val="000000"/>
                 <w:sz w:val="22"/>
@@ -11179,7 +11276,7 @@
             <w:pPr>
               <w:jc w:val="right"/>
               <w:rPr>
-                <w:rFonts w:ascii="Calibri" w:eastAsia="Times New Roman" w:hAnsi="Calibri" w:cs="Calibri"/>
+                <w:rFonts w:ascii="Times New Roman" w:eastAsia="Times New Roman" w:hAnsi="Times New Roman" w:cs="Times New Roman"/>
                 <w:color w:val="000000"/>
                 <w:sz w:val="22"/>
                 <w:szCs w:val="22"/>
@@ -11300,16 +11397,16 @@
             <w:pPr>
               <w:jc w:val="right"/>
               <w:rPr>
-                <w:rFonts w:ascii="Calibri" w:eastAsia="Times New Roman" w:hAnsi="Calibri" w:cs="Calibri"/>
-                <w:color w:val="000000"/>
-                <w:sz w:val="22"/>
-                <w:szCs w:val="22"/>
-                <w:lang w:eastAsia="ru-RU"/>
-              </w:rPr>
-            </w:pPr>
-            <w:r>
-              <w:rPr>
-                <w:rFonts w:ascii="Calibri" w:eastAsia="Times New Roman" w:hAnsi="Calibri" w:cs="Calibri"/>
+                <w:rFonts w:ascii="Times New Roman" w:eastAsia="Times New Roman" w:hAnsi="Times New Roman" w:cs="Times New Roman"/>
+                <w:color w:val="000000"/>
+                <w:sz w:val="22"/>
+                <w:szCs w:val="22"/>
+                <w:lang w:eastAsia="ru-RU"/>
+              </w:rPr>
+            </w:pPr>
+            <w:r>
+              <w:rPr>
+                <w:rFonts w:ascii="Times New Roman" w:eastAsia="Times New Roman" w:hAnsi="Times New Roman" w:cs="Times New Roman"/>
                 <w:color w:val="000000"/>
                 <w:sz w:val="22"/>
                 <w:szCs w:val="22"/>
@@ -11329,7 +11426,7 @@
             <w:pPr>
               <w:jc w:val="right"/>
               <w:rPr>
-                <w:rFonts w:ascii="Calibri" w:eastAsia="Times New Roman" w:hAnsi="Calibri" w:cs="Calibri"/>
+                <w:rFonts w:ascii="Times New Roman" w:eastAsia="Times New Roman" w:hAnsi="Times New Roman" w:cs="Times New Roman"/>
                 <w:color w:val="000000"/>
                 <w:sz w:val="22"/>
                 <w:szCs w:val="22"/>
@@ -11450,16 +11547,16 @@
             <w:pPr>
               <w:jc w:val="right"/>
               <w:rPr>
-                <w:rFonts w:ascii="Calibri" w:eastAsia="Times New Roman" w:hAnsi="Calibri" w:cs="Calibri"/>
-                <w:color w:val="000000"/>
-                <w:sz w:val="22"/>
-                <w:szCs w:val="22"/>
-                <w:lang w:eastAsia="ru-RU"/>
-              </w:rPr>
-            </w:pPr>
-            <w:r>
-              <w:rPr>
-                <w:rFonts w:ascii="Calibri" w:eastAsia="Times New Roman" w:hAnsi="Calibri" w:cs="Calibri"/>
+                <w:rFonts w:ascii="Times New Roman" w:eastAsia="Times New Roman" w:hAnsi="Times New Roman" w:cs="Times New Roman"/>
+                <w:color w:val="000000"/>
+                <w:sz w:val="22"/>
+                <w:szCs w:val="22"/>
+                <w:lang w:eastAsia="ru-RU"/>
+              </w:rPr>
+            </w:pPr>
+            <w:r>
+              <w:rPr>
+                <w:rFonts w:ascii="Times New Roman" w:eastAsia="Times New Roman" w:hAnsi="Times New Roman" w:cs="Times New Roman"/>
                 <w:color w:val="000000"/>
                 <w:sz w:val="22"/>
                 <w:szCs w:val="22"/>
@@ -11479,7 +11576,7 @@
             <w:pPr>
               <w:jc w:val="right"/>
               <w:rPr>
-                <w:rFonts w:ascii="Calibri" w:eastAsia="Times New Roman" w:hAnsi="Calibri" w:cs="Calibri"/>
+                <w:rFonts w:ascii="Times New Roman" w:eastAsia="Times New Roman" w:hAnsi="Times New Roman" w:cs="Times New Roman"/>
                 <w:color w:val="000000"/>
                 <w:sz w:val="22"/>
                 <w:szCs w:val="22"/>
@@ -11572,7 +11669,7 @@
             <w:pPr>
               <w:jc w:val="right"/>
               <w:rPr>
-                <w:rFonts w:ascii="Calibri" w:eastAsia="Times New Roman" w:hAnsi="Calibri" w:cs="Calibri"/>
+                <w:rFonts w:ascii="Times New Roman" w:eastAsia="Times New Roman" w:hAnsi="Times New Roman" w:cs="Times New Roman"/>
                 <w:b/>
                 <w:color w:val="000000"/>
                 <w:sz w:val="22"/>
@@ -11582,7 +11679,7 @@
             </w:pPr>
             <w:r>
               <w:rPr>
-                <w:rFonts w:ascii="Calibri" w:eastAsia="Times New Roman" w:hAnsi="Calibri" w:cs="Calibri"/>
+                <w:rFonts w:ascii="Times New Roman" w:eastAsia="Times New Roman" w:hAnsi="Times New Roman" w:cs="Times New Roman"/>
                 <w:b/>
                 <w:color w:val="000000"/>
                 <w:sz w:val="22"/>
@@ -11603,7 +11700,7 @@
             <w:pPr>
               <w:jc w:val="right"/>
               <w:rPr>
-                <w:rFonts w:ascii="Calibri" w:eastAsia="Times New Roman" w:hAnsi="Calibri" w:cs="Calibri"/>
+                <w:rFonts w:ascii="Times New Roman" w:eastAsia="Times New Roman" w:hAnsi="Times New Roman" w:cs="Times New Roman"/>
                 <w:color w:val="000000"/>
                 <w:sz w:val="22"/>
                 <w:szCs w:val="22"/>
@@ -11673,16 +11770,16 @@
             <w:pPr>
               <w:jc w:val="right"/>
               <w:rPr>
-                <w:rFonts w:ascii="Calibri" w:eastAsia="Times New Roman" w:hAnsi="Calibri" w:cs="Calibri"/>
-                <w:color w:val="000000"/>
-                <w:sz w:val="22"/>
-                <w:szCs w:val="22"/>
-                <w:lang w:eastAsia="ru-RU"/>
-              </w:rPr>
-            </w:pPr>
-            <w:r>
-              <w:rPr>
-                <w:rFonts w:ascii="Calibri" w:eastAsia="Times New Roman" w:hAnsi="Calibri" w:cs="Calibri"/>
+                <w:rFonts w:ascii="Times New Roman" w:eastAsia="Times New Roman" w:hAnsi="Times New Roman" w:cs="Times New Roman"/>
+                <w:color w:val="000000"/>
+                <w:sz w:val="22"/>
+                <w:szCs w:val="22"/>
+                <w:lang w:eastAsia="ru-RU"/>
+              </w:rPr>
+            </w:pPr>
+            <w:r>
+              <w:rPr>
+                <w:rFonts w:ascii="Times New Roman" w:eastAsia="Times New Roman" w:hAnsi="Times New Roman" w:cs="Times New Roman"/>
                 <w:color w:val="000000"/>
                 <w:sz w:val="22"/>
                 <w:szCs w:val="22"/>
@@ -11702,7 +11799,7 @@
             <w:pPr>
               <w:jc w:val="right"/>
               <w:rPr>
-                <w:rFonts w:ascii="Calibri" w:eastAsia="Times New Roman" w:hAnsi="Calibri" w:cs="Calibri"/>
+                <w:rFonts w:ascii="Times New Roman" w:eastAsia="Times New Roman" w:hAnsi="Times New Roman" w:cs="Times New Roman"/>
                 <w:color w:val="000000"/>
                 <w:sz w:val="22"/>
                 <w:szCs w:val="22"/>
@@ -11874,16 +11971,16 @@
             <w:pPr>
               <w:jc w:val="right"/>
               <w:rPr>
-                <w:rFonts w:ascii="Calibri" w:eastAsia="Times New Roman" w:hAnsi="Calibri" w:cs="Calibri"/>
-                <w:color w:val="000000"/>
-                <w:sz w:val="22"/>
-                <w:szCs w:val="22"/>
-                <w:lang w:eastAsia="ru-RU"/>
-              </w:rPr>
-            </w:pPr>
-            <w:r>
-              <w:rPr>
-                <w:rFonts w:ascii="Calibri" w:eastAsia="Times New Roman" w:hAnsi="Calibri" w:cs="Calibri"/>
+                <w:rFonts w:ascii="Times New Roman" w:eastAsia="Times New Roman" w:hAnsi="Times New Roman" w:cs="Times New Roman"/>
+                <w:color w:val="000000"/>
+                <w:sz w:val="22"/>
+                <w:szCs w:val="22"/>
+                <w:lang w:eastAsia="ru-RU"/>
+              </w:rPr>
+            </w:pPr>
+            <w:r>
+              <w:rPr>
+                <w:rFonts w:ascii="Times New Roman" w:eastAsia="Times New Roman" w:hAnsi="Times New Roman" w:cs="Times New Roman"/>
                 <w:color w:val="000000"/>
                 <w:sz w:val="22"/>
                 <w:szCs w:val="22"/>
@@ -11903,7 +12000,7 @@
             <w:pPr>
               <w:jc w:val="right"/>
               <w:rPr>
-                <w:rFonts w:ascii="Calibri" w:eastAsia="Times New Roman" w:hAnsi="Calibri" w:cs="Calibri"/>
+                <w:rFonts w:ascii="Times New Roman" w:eastAsia="Times New Roman" w:hAnsi="Times New Roman" w:cs="Times New Roman"/>
                 <w:color w:val="000000"/>
                 <w:sz w:val="22"/>
                 <w:szCs w:val="22"/>
@@ -11996,7 +12093,7 @@
             <w:pPr>
               <w:jc w:val="right"/>
               <w:rPr>
-                <w:rFonts w:ascii="Calibri" w:eastAsia="Times New Roman" w:hAnsi="Calibri" w:cs="Calibri"/>
+                <w:rFonts w:ascii="Times New Roman" w:eastAsia="Times New Roman" w:hAnsi="Times New Roman" w:cs="Times New Roman"/>
                 <w:b/>
                 <w:color w:val="000000"/>
                 <w:sz w:val="22"/>
@@ -12006,7 +12103,7 @@
             </w:pPr>
             <w:r>
               <w:rPr>
-                <w:rFonts w:ascii="Calibri" w:eastAsia="Times New Roman" w:hAnsi="Calibri" w:cs="Calibri"/>
+                <w:rFonts w:ascii="Times New Roman" w:eastAsia="Times New Roman" w:hAnsi="Times New Roman" w:cs="Times New Roman"/>
                 <w:b/>
                 <w:color w:val="000000"/>
                 <w:sz w:val="22"/>
@@ -12027,16 +12124,16 @@
             <w:pPr>
               <w:jc w:val="right"/>
               <w:rPr>
-                <w:rFonts w:ascii="Calibri" w:eastAsia="Times New Roman" w:hAnsi="Calibri" w:cs="Calibri"/>
-                <w:color w:val="000000"/>
-                <w:sz w:val="22"/>
-                <w:szCs w:val="22"/>
-                <w:lang w:eastAsia="ru-RU"/>
-              </w:rPr>
-            </w:pPr>
-            <w:r>
-              <w:rPr>
-                <w:rFonts w:ascii="Calibri" w:eastAsia="Times New Roman" w:hAnsi="Calibri" w:cs="Calibri"/>
+                <w:rFonts w:ascii="Times New Roman" w:eastAsia="Times New Roman" w:hAnsi="Times New Roman" w:cs="Times New Roman"/>
+                <w:color w:val="000000"/>
+                <w:sz w:val="22"/>
+                <w:szCs w:val="22"/>
+                <w:lang w:eastAsia="ru-RU"/>
+              </w:rPr>
+            </w:pPr>
+            <w:r>
+              <w:rPr>
+                <w:rFonts w:ascii="Times New Roman" w:eastAsia="Times New Roman" w:hAnsi="Times New Roman" w:cs="Times New Roman"/>
                 <w:color w:val="000000"/>
                 <w:sz w:val="22"/>
                 <w:szCs w:val="22"/>
@@ -12056,16 +12153,16 @@
             <w:pPr>
               <w:jc w:val="right"/>
               <w:rPr>
-                <w:rFonts w:ascii="Calibri" w:eastAsia="Times New Roman" w:hAnsi="Calibri" w:cs="Calibri"/>
-                <w:color w:val="000000"/>
-                <w:sz w:val="22"/>
-                <w:szCs w:val="22"/>
-                <w:lang w:eastAsia="ru-RU"/>
-              </w:rPr>
-            </w:pPr>
-            <w:r>
-              <w:rPr>
-                <w:rFonts w:ascii="Calibri" w:eastAsia="Times New Roman" w:hAnsi="Calibri" w:cs="Calibri"/>
+                <w:rFonts w:ascii="Times New Roman" w:eastAsia="Times New Roman" w:hAnsi="Times New Roman" w:cs="Times New Roman"/>
+                <w:color w:val="000000"/>
+                <w:sz w:val="22"/>
+                <w:szCs w:val="22"/>
+                <w:lang w:eastAsia="ru-RU"/>
+              </w:rPr>
+            </w:pPr>
+            <w:r>
+              <w:rPr>
+                <w:rFonts w:ascii="Times New Roman" w:eastAsia="Times New Roman" w:hAnsi="Times New Roman" w:cs="Times New Roman"/>
                 <w:color w:val="000000"/>
                 <w:sz w:val="22"/>
                 <w:szCs w:val="22"/>
@@ -12085,132 +12182,134 @@
             <w:pPr>
               <w:jc w:val="right"/>
               <w:rPr>
-                <w:rFonts w:ascii="Calibri" w:eastAsia="Times New Roman" w:hAnsi="Calibri" w:cs="Calibri"/>
-                <w:color w:val="000000"/>
-                <w:sz w:val="22"/>
-                <w:szCs w:val="22"/>
-                <w:lang w:eastAsia="ru-RU"/>
-              </w:rPr>
-            </w:pPr>
-          </w:p>
-        </w:tc>
-        <w:tc>
-          <w:tcPr>
-            <w:tcW w:w="400" w:type="dxa"/>
-            <w:noWrap/>
-            <w:hideMark/>
-          </w:tcPr>
-          <w:p>
-            <w:pPr>
-              <w:rPr>
-                <w:rFonts w:ascii="Times New Roman" w:eastAsia="Times New Roman" w:hAnsi="Times New Roman" w:cs="Times New Roman"/>
-                <w:sz w:val="20"/>
-                <w:szCs w:val="20"/>
-                <w:lang w:eastAsia="ru-RU"/>
-              </w:rPr>
-            </w:pPr>
-          </w:p>
-        </w:tc>
-        <w:tc>
-          <w:tcPr>
-            <w:tcW w:w="400" w:type="dxa"/>
-            <w:noWrap/>
-            <w:hideMark/>
-          </w:tcPr>
-          <w:p>
-            <w:pPr>
-              <w:rPr>
-                <w:rFonts w:ascii="Times New Roman" w:eastAsia="Times New Roman" w:hAnsi="Times New Roman" w:cs="Times New Roman"/>
-                <w:sz w:val="20"/>
-                <w:szCs w:val="20"/>
-                <w:lang w:eastAsia="ru-RU"/>
-              </w:rPr>
-            </w:pPr>
-          </w:p>
-        </w:tc>
-        <w:tc>
-          <w:tcPr>
-            <w:tcW w:w="400" w:type="dxa"/>
-            <w:noWrap/>
-            <w:hideMark/>
-          </w:tcPr>
-          <w:p>
-            <w:pPr>
-              <w:rPr>
-                <w:rFonts w:ascii="Times New Roman" w:eastAsia="Times New Roman" w:hAnsi="Times New Roman" w:cs="Times New Roman"/>
-                <w:sz w:val="20"/>
-                <w:szCs w:val="20"/>
-                <w:lang w:eastAsia="ru-RU"/>
-              </w:rPr>
-            </w:pPr>
-          </w:p>
-        </w:tc>
-        <w:tc>
-          <w:tcPr>
-            <w:tcW w:w="400" w:type="dxa"/>
-            <w:noWrap/>
-            <w:hideMark/>
-          </w:tcPr>
-          <w:p>
-            <w:pPr>
-              <w:rPr>
-                <w:rFonts w:ascii="Times New Roman" w:eastAsia="Times New Roman" w:hAnsi="Times New Roman" w:cs="Times New Roman"/>
-                <w:sz w:val="20"/>
-                <w:szCs w:val="20"/>
-                <w:lang w:eastAsia="ru-RU"/>
-              </w:rPr>
-            </w:pPr>
-          </w:p>
-        </w:tc>
-        <w:tc>
-          <w:tcPr>
-            <w:tcW w:w="400" w:type="dxa"/>
-            <w:noWrap/>
-            <w:hideMark/>
-          </w:tcPr>
-          <w:p>
-            <w:pPr>
-              <w:rPr>
-                <w:rFonts w:ascii="Times New Roman" w:eastAsia="Times New Roman" w:hAnsi="Times New Roman" w:cs="Times New Roman"/>
-                <w:sz w:val="20"/>
-                <w:szCs w:val="20"/>
-                <w:lang w:eastAsia="ru-RU"/>
-              </w:rPr>
-            </w:pPr>
-          </w:p>
-        </w:tc>
-        <w:tc>
-          <w:tcPr>
-            <w:tcW w:w="400" w:type="dxa"/>
-            <w:noWrap/>
-            <w:hideMark/>
-          </w:tcPr>
-          <w:p>
-            <w:pPr>
-              <w:rPr>
-                <w:rFonts w:ascii="Times New Roman" w:eastAsia="Times New Roman" w:hAnsi="Times New Roman" w:cs="Times New Roman"/>
-                <w:sz w:val="20"/>
-                <w:szCs w:val="20"/>
-                <w:lang w:eastAsia="ru-RU"/>
-              </w:rPr>
-            </w:pPr>
-          </w:p>
-        </w:tc>
-        <w:tc>
-          <w:tcPr>
-            <w:tcW w:w="400" w:type="dxa"/>
-            <w:noWrap/>
-            <w:hideMark/>
-          </w:tcPr>
-          <w:p>
-            <w:pPr>
-              <w:rPr>
-                <w:rFonts w:ascii="Times New Roman" w:eastAsia="Times New Roman" w:hAnsi="Times New Roman" w:cs="Times New Roman"/>
-                <w:sz w:val="20"/>
-                <w:szCs w:val="20"/>
-                <w:lang w:eastAsia="ru-RU"/>
-              </w:rPr>
-            </w:pPr>
+                <w:rFonts w:ascii="Times New Roman" w:eastAsia="Times New Roman" w:hAnsi="Times New Roman" w:cs="Times New Roman"/>
+                <w:color w:val="000000"/>
+                <w:sz w:val="22"/>
+                <w:szCs w:val="22"/>
+                <w:lang w:eastAsia="ru-RU"/>
+              </w:rPr>
+            </w:pPr>
+          </w:p>
+        </w:tc>
+        <w:tc>
+          <w:tcPr>
+            <w:tcW w:w="400" w:type="dxa"/>
+            <w:noWrap/>
+            <w:hideMark/>
+          </w:tcPr>
+          <w:p>
+            <w:pPr>
+              <w:rPr>
+                <w:rFonts w:ascii="Times New Roman" w:eastAsia="Times New Roman" w:hAnsi="Times New Roman" w:cs="Times New Roman"/>
+                <w:sz w:val="20"/>
+                <w:szCs w:val="20"/>
+                <w:lang w:eastAsia="ru-RU"/>
+              </w:rPr>
+            </w:pPr>
+          </w:p>
+        </w:tc>
+        <w:tc>
+          <w:tcPr>
+            <w:tcW w:w="400" w:type="dxa"/>
+            <w:noWrap/>
+            <w:hideMark/>
+          </w:tcPr>
+          <w:p>
+            <w:pPr>
+              <w:rPr>
+                <w:rFonts w:ascii="Times New Roman" w:eastAsia="Times New Roman" w:hAnsi="Times New Roman" w:cs="Times New Roman"/>
+                <w:sz w:val="20"/>
+                <w:szCs w:val="20"/>
+                <w:lang w:eastAsia="ru-RU"/>
+              </w:rPr>
+            </w:pPr>
+          </w:p>
+        </w:tc>
+        <w:tc>
+          <w:tcPr>
+            <w:tcW w:w="400" w:type="dxa"/>
+            <w:noWrap/>
+            <w:hideMark/>
+          </w:tcPr>
+          <w:p>
+            <w:pPr>
+              <w:rPr>
+                <w:rFonts w:ascii="Times New Roman" w:eastAsia="Times New Roman" w:hAnsi="Times New Roman" w:cs="Times New Roman"/>
+                <w:sz w:val="20"/>
+                <w:szCs w:val="20"/>
+                <w:lang w:eastAsia="ru-RU"/>
+              </w:rPr>
+            </w:pPr>
+          </w:p>
+        </w:tc>
+        <w:tc>
+          <w:tcPr>
+            <w:tcW w:w="400" w:type="dxa"/>
+            <w:noWrap/>
+            <w:hideMark/>
+          </w:tcPr>
+          <w:p>
+            <w:pPr>
+              <w:rPr>
+                <w:rFonts w:ascii="Times New Roman" w:eastAsia="Times New Roman" w:hAnsi="Times New Roman" w:cs="Times New Roman"/>
+                <w:sz w:val="20"/>
+                <w:szCs w:val="20"/>
+                <w:lang w:eastAsia="ru-RU"/>
+              </w:rPr>
+            </w:pPr>
+          </w:p>
+        </w:tc>
+        <w:tc>
+          <w:tcPr>
+            <w:tcW w:w="400" w:type="dxa"/>
+            <w:noWrap/>
+            <w:hideMark/>
+          </w:tcPr>
+          <w:p>
+            <w:pPr>
+              <w:rPr>
+                <w:rFonts w:ascii="Times New Roman" w:eastAsia="Times New Roman" w:hAnsi="Times New Roman" w:cs="Times New Roman"/>
+                <w:sz w:val="20"/>
+                <w:szCs w:val="20"/>
+                <w:lang w:eastAsia="ru-RU"/>
+              </w:rPr>
+            </w:pPr>
+          </w:p>
+        </w:tc>
+        <w:tc>
+          <w:tcPr>
+            <w:tcW w:w="400" w:type="dxa"/>
+            <w:noWrap/>
+            <w:hideMark/>
+          </w:tcPr>
+          <w:p>
+            <w:pPr>
+              <w:rPr>
+                <w:rFonts w:ascii="Times New Roman" w:eastAsia="Times New Roman" w:hAnsi="Times New Roman" w:cs="Times New Roman"/>
+                <w:sz w:val="20"/>
+                <w:szCs w:val="20"/>
+                <w:lang w:eastAsia="ru-RU"/>
+              </w:rPr>
+            </w:pPr>
+          </w:p>
+        </w:tc>
+        <w:tc>
+          <w:tcPr>
+            <w:tcW w:w="400" w:type="dxa"/>
+            <w:noWrap/>
+            <w:hideMark/>
+          </w:tcPr>
+          <w:p>
+            <w:pPr>
+              <w:rPr>
+                <w:rFonts w:ascii="Times New Roman" w:eastAsia="Times New Roman" w:hAnsi="Times New Roman" w:cs="Times New Roman"/>
+                <w:sz w:val="20"/>
+                <w:szCs w:val="20"/>
+                <w:lang w:eastAsia="ru-RU"/>
+              </w:rPr>
+            </w:pPr>
+            <w:bookmarkStart w:id="0" w:name="_GoBack"/>
+            <w:bookmarkEnd w:id="0"/>
           </w:p>
         </w:tc>
         <w:tc>
@@ -12308,16 +12407,16 @@
             <w:pPr>
               <w:jc w:val="right"/>
               <w:rPr>
-                <w:rFonts w:ascii="Calibri" w:eastAsia="Times New Roman" w:hAnsi="Calibri" w:cs="Calibri"/>
-                <w:color w:val="000000"/>
-                <w:sz w:val="22"/>
-                <w:szCs w:val="22"/>
-                <w:lang w:eastAsia="ru-RU"/>
-              </w:rPr>
-            </w:pPr>
-            <w:r>
-              <w:rPr>
-                <w:rFonts w:ascii="Calibri" w:eastAsia="Times New Roman" w:hAnsi="Calibri" w:cs="Calibri"/>
+                <w:rFonts w:ascii="Times New Roman" w:eastAsia="Times New Roman" w:hAnsi="Times New Roman" w:cs="Times New Roman"/>
+                <w:color w:val="000000"/>
+                <w:sz w:val="22"/>
+                <w:szCs w:val="22"/>
+                <w:lang w:eastAsia="ru-RU"/>
+              </w:rPr>
+            </w:pPr>
+            <w:r>
+              <w:rPr>
+                <w:rFonts w:ascii="Times New Roman" w:eastAsia="Times New Roman" w:hAnsi="Times New Roman" w:cs="Times New Roman"/>
                 <w:color w:val="000000"/>
                 <w:sz w:val="22"/>
                 <w:szCs w:val="22"/>
@@ -12337,7 +12436,7 @@
             <w:pPr>
               <w:jc w:val="right"/>
               <w:rPr>
-                <w:rFonts w:ascii="Calibri" w:eastAsia="Times New Roman" w:hAnsi="Calibri" w:cs="Calibri"/>
+                <w:rFonts w:ascii="Times New Roman" w:eastAsia="Times New Roman" w:hAnsi="Times New Roman" w:cs="Times New Roman"/>
                 <w:color w:val="000000"/>
                 <w:sz w:val="22"/>
                 <w:szCs w:val="22"/>
@@ -12356,16 +12455,16 @@
             <w:pPr>
               <w:jc w:val="right"/>
               <w:rPr>
-                <w:rFonts w:ascii="Calibri" w:eastAsia="Times New Roman" w:hAnsi="Calibri" w:cs="Calibri"/>
-                <w:color w:val="000000"/>
-                <w:sz w:val="22"/>
-                <w:szCs w:val="22"/>
-                <w:lang w:eastAsia="ru-RU"/>
-              </w:rPr>
-            </w:pPr>
-            <w:r>
-              <w:rPr>
-                <w:rFonts w:ascii="Calibri" w:eastAsia="Times New Roman" w:hAnsi="Calibri" w:cs="Calibri"/>
+                <w:rFonts w:ascii="Times New Roman" w:eastAsia="Times New Roman" w:hAnsi="Times New Roman" w:cs="Times New Roman"/>
+                <w:color w:val="000000"/>
+                <w:sz w:val="22"/>
+                <w:szCs w:val="22"/>
+                <w:lang w:eastAsia="ru-RU"/>
+              </w:rPr>
+            </w:pPr>
+            <w:r>
+              <w:rPr>
+                <w:rFonts w:ascii="Times New Roman" w:eastAsia="Times New Roman" w:hAnsi="Times New Roman" w:cs="Times New Roman"/>
                 <w:color w:val="000000"/>
                 <w:sz w:val="22"/>
                 <w:szCs w:val="22"/>
@@ -12385,7 +12484,7 @@
             <w:pPr>
               <w:jc w:val="right"/>
               <w:rPr>
-                <w:rFonts w:ascii="Calibri" w:eastAsia="Times New Roman" w:hAnsi="Calibri" w:cs="Calibri"/>
+                <w:rFonts w:ascii="Times New Roman" w:eastAsia="Times New Roman" w:hAnsi="Times New Roman" w:cs="Times New Roman"/>
                 <w:color w:val="000000"/>
                 <w:sz w:val="22"/>
                 <w:szCs w:val="22"/>
@@ -12444,7 +12543,7 @@
             <w:pPr>
               <w:jc w:val="right"/>
               <w:rPr>
-                <w:rFonts w:ascii="Calibri" w:eastAsia="Times New Roman" w:hAnsi="Calibri" w:cs="Calibri"/>
+                <w:rFonts w:ascii="Times New Roman" w:eastAsia="Times New Roman" w:hAnsi="Times New Roman" w:cs="Times New Roman"/>
                 <w:b/>
                 <w:color w:val="000000"/>
                 <w:sz w:val="22"/>
@@ -12454,7 +12553,7 @@
             </w:pPr>
             <w:r>
               <w:rPr>
-                <w:rFonts w:ascii="Calibri" w:eastAsia="Times New Roman" w:hAnsi="Calibri" w:cs="Calibri"/>
+                <w:rFonts w:ascii="Times New Roman" w:eastAsia="Times New Roman" w:hAnsi="Times New Roman" w:cs="Times New Roman"/>
                 <w:b/>
                 <w:color w:val="000000"/>
                 <w:sz w:val="22"/>
@@ -12475,7 +12574,7 @@
             <w:pPr>
               <w:jc w:val="right"/>
               <w:rPr>
-                <w:rFonts w:ascii="Calibri" w:eastAsia="Times New Roman" w:hAnsi="Calibri" w:cs="Calibri"/>
+                <w:rFonts w:ascii="Times New Roman" w:eastAsia="Times New Roman" w:hAnsi="Times New Roman" w:cs="Times New Roman"/>
                 <w:color w:val="000000"/>
                 <w:sz w:val="22"/>
                 <w:szCs w:val="22"/>
@@ -12840,7 +12939,7 @@
             <w:pPr>
               <w:jc w:val="right"/>
               <w:rPr>
-                <w:rFonts w:ascii="Calibri" w:eastAsia="Times New Roman" w:hAnsi="Calibri" w:cs="Calibri"/>
+                <w:rFonts w:ascii="Times New Roman" w:eastAsia="Times New Roman" w:hAnsi="Times New Roman" w:cs="Times New Roman"/>
                 <w:b/>
                 <w:color w:val="000000"/>
                 <w:sz w:val="22"/>
@@ -12850,7 +12949,7 @@
             </w:pPr>
             <w:r>
               <w:rPr>
-                <w:rFonts w:ascii="Calibri" w:eastAsia="Times New Roman" w:hAnsi="Calibri" w:cs="Calibri"/>
+                <w:rFonts w:ascii="Times New Roman" w:eastAsia="Times New Roman" w:hAnsi="Times New Roman" w:cs="Times New Roman"/>
                 <w:b/>
                 <w:color w:val="000000"/>
                 <w:sz w:val="22"/>
@@ -12871,7 +12970,7 @@
             <w:pPr>
               <w:jc w:val="right"/>
               <w:rPr>
-                <w:rFonts w:ascii="Calibri" w:eastAsia="Times New Roman" w:hAnsi="Calibri" w:cs="Calibri"/>
+                <w:rFonts w:ascii="Times New Roman" w:eastAsia="Times New Roman" w:hAnsi="Times New Roman" w:cs="Times New Roman"/>
                 <w:color w:val="000000"/>
                 <w:sz w:val="22"/>
                 <w:szCs w:val="22"/>
@@ -13094,16 +13193,16 @@
             <w:pPr>
               <w:jc w:val="right"/>
               <w:rPr>
-                <w:rFonts w:ascii="Calibri" w:eastAsia="Times New Roman" w:hAnsi="Calibri" w:cs="Calibri"/>
-                <w:color w:val="000000"/>
-                <w:sz w:val="22"/>
-                <w:szCs w:val="22"/>
-                <w:lang w:eastAsia="ru-RU"/>
-              </w:rPr>
-            </w:pPr>
-            <w:r>
-              <w:rPr>
-                <w:rFonts w:ascii="Calibri" w:eastAsia="Times New Roman" w:hAnsi="Calibri" w:cs="Calibri"/>
+                <w:rFonts w:ascii="Times New Roman" w:eastAsia="Times New Roman" w:hAnsi="Times New Roman" w:cs="Times New Roman"/>
+                <w:color w:val="000000"/>
+                <w:sz w:val="22"/>
+                <w:szCs w:val="22"/>
+                <w:lang w:eastAsia="ru-RU"/>
+              </w:rPr>
+            </w:pPr>
+            <w:r>
+              <w:rPr>
+                <w:rFonts w:ascii="Times New Roman" w:eastAsia="Times New Roman" w:hAnsi="Times New Roman" w:cs="Times New Roman"/>
                 <w:color w:val="000000"/>
                 <w:sz w:val="22"/>
                 <w:szCs w:val="22"/>
@@ -13123,7 +13222,7 @@
             <w:pPr>
               <w:jc w:val="right"/>
               <w:rPr>
-                <w:rFonts w:ascii="Calibri" w:eastAsia="Times New Roman" w:hAnsi="Calibri" w:cs="Calibri"/>
+                <w:rFonts w:ascii="Times New Roman" w:eastAsia="Times New Roman" w:hAnsi="Times New Roman" w:cs="Times New Roman"/>
                 <w:color w:val="000000"/>
                 <w:sz w:val="22"/>
                 <w:szCs w:val="22"/>
@@ -13159,16 +13258,16 @@
             <w:pPr>
               <w:jc w:val="right"/>
               <w:rPr>
-                <w:rFonts w:ascii="Calibri" w:eastAsia="Times New Roman" w:hAnsi="Calibri" w:cs="Calibri"/>
-                <w:color w:val="000000"/>
-                <w:sz w:val="22"/>
-                <w:szCs w:val="22"/>
-                <w:lang w:eastAsia="ru-RU"/>
-              </w:rPr>
-            </w:pPr>
-            <w:r>
-              <w:rPr>
-                <w:rFonts w:ascii="Calibri" w:eastAsia="Times New Roman" w:hAnsi="Calibri" w:cs="Calibri"/>
+                <w:rFonts w:ascii="Times New Roman" w:eastAsia="Times New Roman" w:hAnsi="Times New Roman" w:cs="Times New Roman"/>
+                <w:color w:val="000000"/>
+                <w:sz w:val="22"/>
+                <w:szCs w:val="22"/>
+                <w:lang w:eastAsia="ru-RU"/>
+              </w:rPr>
+            </w:pPr>
+            <w:r>
+              <w:rPr>
+                <w:rFonts w:ascii="Times New Roman" w:eastAsia="Times New Roman" w:hAnsi="Times New Roman" w:cs="Times New Roman"/>
                 <w:color w:val="000000"/>
                 <w:sz w:val="22"/>
                 <w:szCs w:val="22"/>
@@ -13188,47 +13287,56 @@
             <w:pPr>
               <w:jc w:val="right"/>
               <w:rPr>
-                <w:rFonts w:ascii="Calibri" w:eastAsia="Times New Roman" w:hAnsi="Calibri" w:cs="Calibri"/>
-                <w:color w:val="000000"/>
-                <w:sz w:val="22"/>
-                <w:szCs w:val="22"/>
-                <w:lang w:eastAsia="ru-RU"/>
-              </w:rPr>
-            </w:pPr>
-          </w:p>
-        </w:tc>
-        <w:tc>
-          <w:tcPr>
-            <w:tcW w:w="400" w:type="dxa"/>
-            <w:noWrap/>
-            <w:hideMark/>
-          </w:tcPr>
-          <w:p>
-            <w:pPr>
-              <w:rPr>
-                <w:rFonts w:ascii="Times New Roman" w:eastAsia="Times New Roman" w:hAnsi="Times New Roman" w:cs="Times New Roman"/>
-                <w:sz w:val="20"/>
-                <w:szCs w:val="20"/>
-                <w:lang w:eastAsia="ru-RU"/>
-              </w:rPr>
-            </w:pPr>
-          </w:p>
-        </w:tc>
-        <w:tc>
-          <w:tcPr>
-            <w:tcW w:w="400" w:type="dxa"/>
-            <w:noWrap/>
-            <w:hideMark/>
-          </w:tcPr>
-          <w:p>
-            <w:pPr>
-              <w:rPr>
-                <w:rFonts w:ascii="Times New Roman" w:eastAsia="Times New Roman" w:hAnsi="Times New Roman" w:cs="Times New Roman"/>
-                <w:sz w:val="20"/>
-                <w:szCs w:val="20"/>
-                <w:lang w:eastAsia="ru-RU"/>
-              </w:rPr>
-            </w:pPr>
+                <w:rFonts w:ascii="Times New Roman" w:eastAsia="Times New Roman" w:hAnsi="Times New Roman" w:cs="Times New Roman"/>
+                <w:color w:val="000000"/>
+                <w:sz w:val="22"/>
+                <w:szCs w:val="22"/>
+                <w:lang w:eastAsia="ru-RU"/>
+              </w:rPr>
+            </w:pPr>
+          </w:p>
+        </w:tc>
+        <w:tc>
+          <w:tcPr>
+            <w:tcW w:w="400" w:type="dxa"/>
+            <w:noWrap/>
+            <w:hideMark/>
+          </w:tcPr>
+          <w:p>
+            <w:pPr>
+              <w:rPr>
+                <w:rFonts w:ascii="Times New Roman" w:eastAsia="Times New Roman" w:hAnsi="Times New Roman" w:cs="Times New Roman"/>
+                <w:sz w:val="20"/>
+                <w:szCs w:val="20"/>
+                <w:lang w:eastAsia="ru-RU"/>
+              </w:rPr>
+            </w:pPr>
+          </w:p>
+        </w:tc>
+        <w:tc>
+          <w:tcPr>
+            <w:tcW w:w="400" w:type="dxa"/>
+            <w:noWrap/>
+            <w:hideMark/>
+          </w:tcPr>
+          <w:p>
+            <w:pPr>
+              <w:rPr>
+                <w:rFonts w:ascii="Times New Roman" w:eastAsia="Times New Roman" w:hAnsi="Times New Roman" w:cs="Times New Roman"/>
+                <w:sz w:val="20"/>
+                <w:szCs w:val="20"/>
+                <w:lang w:eastAsia="ru-RU"/>
+              </w:rPr>
+            </w:pPr>
+            <w:r>
+              <w:rPr>
+                <w:rFonts w:ascii="Times New Roman" w:eastAsia="Times New Roman" w:hAnsi="Times New Roman" w:cs="Times New Roman"/>
+                <w:sz w:val="20"/>
+                <w:szCs w:val="20"/>
+                <w:lang w:eastAsia="ru-RU"/>
+              </w:rPr>
+              <w:t>1</w:t>
+            </w:r>
           </w:p>
         </w:tc>
         <w:tc>
@@ -13264,7 +13372,7 @@
             <w:pPr>
               <w:jc w:val="right"/>
               <w:rPr>
-                <w:rFonts w:ascii="Calibri" w:eastAsia="Times New Roman" w:hAnsi="Calibri" w:cs="Calibri"/>
+                <w:rFonts w:ascii="Times New Roman" w:eastAsia="Times New Roman" w:hAnsi="Times New Roman" w:cs="Times New Roman"/>
                 <w:b/>
                 <w:color w:val="000000"/>
                 <w:sz w:val="22"/>
@@ -13274,7 +13382,7 @@
             </w:pPr>
             <w:r>
               <w:rPr>
-                <w:rFonts w:ascii="Calibri" w:eastAsia="Times New Roman" w:hAnsi="Calibri" w:cs="Calibri"/>
+                <w:rFonts w:ascii="Times New Roman" w:eastAsia="Times New Roman" w:hAnsi="Times New Roman" w:cs="Times New Roman"/>
                 <w:b/>
                 <w:color w:val="000000"/>
                 <w:sz w:val="22"/>
@@ -13295,7 +13403,7 @@
             <w:pPr>
               <w:jc w:val="right"/>
               <w:rPr>
-                <w:rFonts w:ascii="Calibri" w:eastAsia="Times New Roman" w:hAnsi="Calibri" w:cs="Calibri"/>
+                <w:rFonts w:ascii="Times New Roman" w:eastAsia="Times New Roman" w:hAnsi="Times New Roman" w:cs="Times New Roman"/>
                 <w:color w:val="000000"/>
                 <w:sz w:val="22"/>
                 <w:szCs w:val="22"/>
@@ -13348,16 +13456,16 @@
             <w:pPr>
               <w:jc w:val="right"/>
               <w:rPr>
-                <w:rFonts w:ascii="Calibri" w:eastAsia="Times New Roman" w:hAnsi="Calibri" w:cs="Calibri"/>
-                <w:color w:val="000000"/>
-                <w:sz w:val="22"/>
-                <w:szCs w:val="22"/>
-                <w:lang w:eastAsia="ru-RU"/>
-              </w:rPr>
-            </w:pPr>
-            <w:r>
-              <w:rPr>
-                <w:rFonts w:ascii="Calibri" w:eastAsia="Times New Roman" w:hAnsi="Calibri" w:cs="Calibri"/>
+                <w:rFonts w:ascii="Times New Roman" w:eastAsia="Times New Roman" w:hAnsi="Times New Roman" w:cs="Times New Roman"/>
+                <w:color w:val="000000"/>
+                <w:sz w:val="22"/>
+                <w:szCs w:val="22"/>
+                <w:lang w:eastAsia="ru-RU"/>
+              </w:rPr>
+            </w:pPr>
+            <w:r>
+              <w:rPr>
+                <w:rFonts w:ascii="Times New Roman" w:eastAsia="Times New Roman" w:hAnsi="Times New Roman" w:cs="Times New Roman"/>
                 <w:color w:val="000000"/>
                 <w:sz w:val="22"/>
                 <w:szCs w:val="22"/>
@@ -13377,16 +13485,16 @@
             <w:pPr>
               <w:jc w:val="right"/>
               <w:rPr>
-                <w:rFonts w:ascii="Calibri" w:eastAsia="Times New Roman" w:hAnsi="Calibri" w:cs="Calibri"/>
-                <w:color w:val="000000"/>
-                <w:sz w:val="22"/>
-                <w:szCs w:val="22"/>
-                <w:lang w:eastAsia="ru-RU"/>
-              </w:rPr>
-            </w:pPr>
-            <w:r>
-              <w:rPr>
-                <w:rFonts w:ascii="Calibri" w:eastAsia="Times New Roman" w:hAnsi="Calibri" w:cs="Calibri"/>
+                <w:rFonts w:ascii="Times New Roman" w:eastAsia="Times New Roman" w:hAnsi="Times New Roman" w:cs="Times New Roman"/>
+                <w:color w:val="000000"/>
+                <w:sz w:val="22"/>
+                <w:szCs w:val="22"/>
+                <w:lang w:eastAsia="ru-RU"/>
+              </w:rPr>
+            </w:pPr>
+            <w:r>
+              <w:rPr>
+                <w:rFonts w:ascii="Times New Roman" w:eastAsia="Times New Roman" w:hAnsi="Times New Roman" w:cs="Times New Roman"/>
                 <w:color w:val="000000"/>
                 <w:sz w:val="22"/>
                 <w:szCs w:val="22"/>
@@ -13406,7 +13514,7 @@
             <w:pPr>
               <w:jc w:val="right"/>
               <w:rPr>
-                <w:rFonts w:ascii="Calibri" w:eastAsia="Times New Roman" w:hAnsi="Calibri" w:cs="Calibri"/>
+                <w:rFonts w:ascii="Times New Roman" w:eastAsia="Times New Roman" w:hAnsi="Times New Roman" w:cs="Times New Roman"/>
                 <w:color w:val="000000"/>
                 <w:sz w:val="22"/>
                 <w:szCs w:val="22"/>
@@ -13578,16 +13686,16 @@
             <w:pPr>
               <w:jc w:val="right"/>
               <w:rPr>
-                <w:rFonts w:ascii="Calibri" w:eastAsia="Times New Roman" w:hAnsi="Calibri" w:cs="Calibri"/>
-                <w:color w:val="000000"/>
-                <w:sz w:val="22"/>
-                <w:szCs w:val="22"/>
-                <w:lang w:eastAsia="ru-RU"/>
-              </w:rPr>
-            </w:pPr>
-            <w:r>
-              <w:rPr>
-                <w:rFonts w:ascii="Calibri" w:eastAsia="Times New Roman" w:hAnsi="Calibri" w:cs="Calibri"/>
+                <w:rFonts w:ascii="Times New Roman" w:eastAsia="Times New Roman" w:hAnsi="Times New Roman" w:cs="Times New Roman"/>
+                <w:color w:val="000000"/>
+                <w:sz w:val="22"/>
+                <w:szCs w:val="22"/>
+                <w:lang w:eastAsia="ru-RU"/>
+              </w:rPr>
+            </w:pPr>
+            <w:r>
+              <w:rPr>
+                <w:rFonts w:ascii="Times New Roman" w:eastAsia="Times New Roman" w:hAnsi="Times New Roman" w:cs="Times New Roman"/>
                 <w:color w:val="000000"/>
                 <w:sz w:val="22"/>
                 <w:szCs w:val="22"/>
@@ -13607,7 +13715,7 @@
             <w:pPr>
               <w:jc w:val="right"/>
               <w:rPr>
-                <w:rFonts w:ascii="Calibri" w:eastAsia="Times New Roman" w:hAnsi="Calibri" w:cs="Calibri"/>
+                <w:rFonts w:ascii="Times New Roman" w:eastAsia="Times New Roman" w:hAnsi="Times New Roman" w:cs="Times New Roman"/>
                 <w:color w:val="000000"/>
                 <w:sz w:val="22"/>
                 <w:szCs w:val="22"/>
@@ -13643,16 +13751,16 @@
             <w:pPr>
               <w:jc w:val="right"/>
               <w:rPr>
-                <w:rFonts w:ascii="Calibri" w:eastAsia="Times New Roman" w:hAnsi="Calibri" w:cs="Calibri"/>
-                <w:color w:val="000000"/>
-                <w:sz w:val="22"/>
-                <w:szCs w:val="22"/>
-                <w:lang w:eastAsia="ru-RU"/>
-              </w:rPr>
-            </w:pPr>
-            <w:r>
-              <w:rPr>
-                <w:rFonts w:ascii="Calibri" w:eastAsia="Times New Roman" w:hAnsi="Calibri" w:cs="Calibri"/>
+                <w:rFonts w:ascii="Times New Roman" w:eastAsia="Times New Roman" w:hAnsi="Times New Roman" w:cs="Times New Roman"/>
+                <w:color w:val="000000"/>
+                <w:sz w:val="22"/>
+                <w:szCs w:val="22"/>
+                <w:lang w:eastAsia="ru-RU"/>
+              </w:rPr>
+            </w:pPr>
+            <w:r>
+              <w:rPr>
+                <w:rFonts w:ascii="Times New Roman" w:eastAsia="Times New Roman" w:hAnsi="Times New Roman" w:cs="Times New Roman"/>
                 <w:color w:val="000000"/>
                 <w:sz w:val="22"/>
                 <w:szCs w:val="22"/>
@@ -13672,7 +13780,7 @@
             <w:pPr>
               <w:jc w:val="right"/>
               <w:rPr>
-                <w:rFonts w:ascii="Calibri" w:eastAsia="Times New Roman" w:hAnsi="Calibri" w:cs="Calibri"/>
+                <w:rFonts w:ascii="Times New Roman" w:eastAsia="Times New Roman" w:hAnsi="Times New Roman" w:cs="Times New Roman"/>
                 <w:color w:val="000000"/>
                 <w:sz w:val="22"/>
                 <w:szCs w:val="22"/>
@@ -13691,16 +13799,16 @@
             <w:pPr>
               <w:jc w:val="right"/>
               <w:rPr>
-                <w:rFonts w:ascii="Calibri" w:eastAsia="Times New Roman" w:hAnsi="Calibri" w:cs="Calibri"/>
-                <w:color w:val="000000"/>
-                <w:sz w:val="22"/>
-                <w:szCs w:val="22"/>
-                <w:lang w:eastAsia="ru-RU"/>
-              </w:rPr>
-            </w:pPr>
-            <w:r>
-              <w:rPr>
-                <w:rFonts w:ascii="Calibri" w:eastAsia="Times New Roman" w:hAnsi="Calibri" w:cs="Calibri"/>
+                <w:rFonts w:ascii="Times New Roman" w:eastAsia="Times New Roman" w:hAnsi="Times New Roman" w:cs="Times New Roman"/>
+                <w:color w:val="000000"/>
+                <w:sz w:val="22"/>
+                <w:szCs w:val="22"/>
+                <w:lang w:eastAsia="ru-RU"/>
+              </w:rPr>
+            </w:pPr>
+            <w:r>
+              <w:rPr>
+                <w:rFonts w:ascii="Times New Roman" w:eastAsia="Times New Roman" w:hAnsi="Times New Roman" w:cs="Times New Roman"/>
                 <w:color w:val="000000"/>
                 <w:sz w:val="22"/>
                 <w:szCs w:val="22"/>
@@ -13726,7 +13834,7 @@
             <w:pPr>
               <w:jc w:val="right"/>
               <w:rPr>
-                <w:rFonts w:ascii="Calibri" w:eastAsia="Times New Roman" w:hAnsi="Calibri" w:cs="Calibri"/>
+                <w:rFonts w:ascii="Times New Roman" w:eastAsia="Times New Roman" w:hAnsi="Times New Roman" w:cs="Times New Roman"/>
                 <w:b/>
                 <w:color w:val="000000"/>
                 <w:sz w:val="22"/>
@@ -13736,7 +13844,7 @@
             </w:pPr>
             <w:r>
               <w:rPr>
-                <w:rFonts w:ascii="Calibri" w:eastAsia="Times New Roman" w:hAnsi="Calibri" w:cs="Calibri"/>
+                <w:rFonts w:ascii="Times New Roman" w:eastAsia="Times New Roman" w:hAnsi="Times New Roman" w:cs="Times New Roman"/>
                 <w:b/>
                 <w:color w:val="000000"/>
                 <w:sz w:val="22"/>
@@ -13757,7 +13865,7 @@
             <w:pPr>
               <w:jc w:val="right"/>
               <w:rPr>
-                <w:rFonts w:ascii="Calibri" w:eastAsia="Times New Roman" w:hAnsi="Calibri" w:cs="Calibri"/>
+                <w:rFonts w:ascii="Times New Roman" w:eastAsia="Times New Roman" w:hAnsi="Times New Roman" w:cs="Times New Roman"/>
                 <w:color w:val="000000"/>
                 <w:sz w:val="22"/>
                 <w:szCs w:val="22"/>
@@ -13980,16 +14088,16 @@
             <w:pPr>
               <w:jc w:val="right"/>
               <w:rPr>
-                <w:rFonts w:ascii="Calibri" w:eastAsia="Times New Roman" w:hAnsi="Calibri" w:cs="Calibri"/>
-                <w:color w:val="000000"/>
-                <w:sz w:val="22"/>
-                <w:szCs w:val="22"/>
-                <w:lang w:eastAsia="ru-RU"/>
-              </w:rPr>
-            </w:pPr>
-            <w:r>
-              <w:rPr>
-                <w:rFonts w:ascii="Calibri" w:eastAsia="Times New Roman" w:hAnsi="Calibri" w:cs="Calibri"/>
+                <w:rFonts w:ascii="Times New Roman" w:eastAsia="Times New Roman" w:hAnsi="Times New Roman" w:cs="Times New Roman"/>
+                <w:color w:val="000000"/>
+                <w:sz w:val="22"/>
+                <w:szCs w:val="22"/>
+                <w:lang w:eastAsia="ru-RU"/>
+              </w:rPr>
+            </w:pPr>
+            <w:r>
+              <w:rPr>
+                <w:rFonts w:ascii="Times New Roman" w:eastAsia="Times New Roman" w:hAnsi="Times New Roman" w:cs="Times New Roman"/>
                 <w:color w:val="000000"/>
                 <w:sz w:val="22"/>
                 <w:szCs w:val="22"/>
@@ -14009,16 +14117,16 @@
             <w:pPr>
               <w:jc w:val="right"/>
               <w:rPr>
-                <w:rFonts w:ascii="Calibri" w:eastAsia="Times New Roman" w:hAnsi="Calibri" w:cs="Calibri"/>
-                <w:color w:val="000000"/>
-                <w:sz w:val="22"/>
-                <w:szCs w:val="22"/>
-                <w:lang w:eastAsia="ru-RU"/>
-              </w:rPr>
-            </w:pPr>
-            <w:r>
-              <w:rPr>
-                <w:rFonts w:ascii="Calibri" w:eastAsia="Times New Roman" w:hAnsi="Calibri" w:cs="Calibri"/>
+                <w:rFonts w:ascii="Times New Roman" w:eastAsia="Times New Roman" w:hAnsi="Times New Roman" w:cs="Times New Roman"/>
+                <w:color w:val="000000"/>
+                <w:sz w:val="22"/>
+                <w:szCs w:val="22"/>
+                <w:lang w:eastAsia="ru-RU"/>
+              </w:rPr>
+            </w:pPr>
+            <w:r>
+              <w:rPr>
+                <w:rFonts w:ascii="Times New Roman" w:eastAsia="Times New Roman" w:hAnsi="Times New Roman" w:cs="Times New Roman"/>
                 <w:color w:val="000000"/>
                 <w:sz w:val="22"/>
                 <w:szCs w:val="22"/>
@@ -14038,7 +14146,7 @@
             <w:pPr>
               <w:jc w:val="right"/>
               <w:rPr>
-                <w:rFonts w:ascii="Calibri" w:eastAsia="Times New Roman" w:hAnsi="Calibri" w:cs="Calibri"/>
+                <w:rFonts w:ascii="Times New Roman" w:eastAsia="Times New Roman" w:hAnsi="Times New Roman" w:cs="Times New Roman"/>
                 <w:color w:val="000000"/>
                 <w:sz w:val="22"/>
                 <w:szCs w:val="22"/>
@@ -14148,7 +14256,7 @@
             <w:pPr>
               <w:jc w:val="right"/>
               <w:rPr>
-                <w:rFonts w:ascii="Calibri" w:eastAsia="Times New Roman" w:hAnsi="Calibri" w:cs="Calibri"/>
+                <w:rFonts w:ascii="Times New Roman" w:eastAsia="Times New Roman" w:hAnsi="Times New Roman" w:cs="Times New Roman"/>
                 <w:b/>
                 <w:color w:val="000000"/>
                 <w:sz w:val="22"/>
@@ -14158,7 +14266,7 @@
             </w:pPr>
             <w:r>
               <w:rPr>
-                <w:rFonts w:ascii="Calibri" w:eastAsia="Times New Roman" w:hAnsi="Calibri" w:cs="Calibri"/>
+                <w:rFonts w:ascii="Times New Roman" w:eastAsia="Times New Roman" w:hAnsi="Times New Roman" w:cs="Times New Roman"/>
                 <w:b/>
                 <w:color w:val="000000"/>
                 <w:sz w:val="22"/>
@@ -14179,7 +14287,7 @@
             <w:pPr>
               <w:jc w:val="right"/>
               <w:rPr>
-                <w:rFonts w:ascii="Calibri" w:eastAsia="Times New Roman" w:hAnsi="Calibri" w:cs="Calibri"/>
+                <w:rFonts w:ascii="Times New Roman" w:eastAsia="Times New Roman" w:hAnsi="Times New Roman" w:cs="Times New Roman"/>
                 <w:color w:val="000000"/>
                 <w:sz w:val="22"/>
                 <w:szCs w:val="22"/>
@@ -14198,16 +14306,16 @@
             <w:pPr>
               <w:jc w:val="right"/>
               <w:rPr>
-                <w:rFonts w:ascii="Calibri" w:eastAsia="Times New Roman" w:hAnsi="Calibri" w:cs="Calibri"/>
-                <w:color w:val="000000"/>
-                <w:sz w:val="22"/>
-                <w:szCs w:val="22"/>
-                <w:lang w:eastAsia="ru-RU"/>
-              </w:rPr>
-            </w:pPr>
-            <w:r>
-              <w:rPr>
-                <w:rFonts w:ascii="Calibri" w:eastAsia="Times New Roman" w:hAnsi="Calibri" w:cs="Calibri"/>
+                <w:rFonts w:ascii="Times New Roman" w:eastAsia="Times New Roman" w:hAnsi="Times New Roman" w:cs="Times New Roman"/>
+                <w:color w:val="000000"/>
+                <w:sz w:val="22"/>
+                <w:szCs w:val="22"/>
+                <w:lang w:eastAsia="ru-RU"/>
+              </w:rPr>
+            </w:pPr>
+            <w:r>
+              <w:rPr>
+                <w:rFonts w:ascii="Times New Roman" w:eastAsia="Times New Roman" w:hAnsi="Times New Roman" w:cs="Times New Roman"/>
                 <w:color w:val="000000"/>
                 <w:sz w:val="22"/>
                 <w:szCs w:val="22"/>
@@ -14227,7 +14335,7 @@
             <w:pPr>
               <w:jc w:val="right"/>
               <w:rPr>
-                <w:rFonts w:ascii="Calibri" w:eastAsia="Times New Roman" w:hAnsi="Calibri" w:cs="Calibri"/>
+                <w:rFonts w:ascii="Times New Roman" w:eastAsia="Times New Roman" w:hAnsi="Times New Roman" w:cs="Times New Roman"/>
                 <w:color w:val="000000"/>
                 <w:sz w:val="22"/>
                 <w:szCs w:val="22"/>
@@ -14467,16 +14575,16 @@
             <w:pPr>
               <w:jc w:val="right"/>
               <w:rPr>
-                <w:rFonts w:ascii="Calibri" w:eastAsia="Times New Roman" w:hAnsi="Calibri" w:cs="Calibri"/>
-                <w:color w:val="000000"/>
-                <w:sz w:val="22"/>
-                <w:szCs w:val="22"/>
-                <w:lang w:eastAsia="ru-RU"/>
-              </w:rPr>
-            </w:pPr>
-            <w:r>
-              <w:rPr>
-                <w:rFonts w:ascii="Calibri" w:eastAsia="Times New Roman" w:hAnsi="Calibri" w:cs="Calibri"/>
+                <w:rFonts w:ascii="Times New Roman" w:eastAsia="Times New Roman" w:hAnsi="Times New Roman" w:cs="Times New Roman"/>
+                <w:color w:val="000000"/>
+                <w:sz w:val="22"/>
+                <w:szCs w:val="22"/>
+                <w:lang w:eastAsia="ru-RU"/>
+              </w:rPr>
+            </w:pPr>
+            <w:r>
+              <w:rPr>
+                <w:rFonts w:ascii="Times New Roman" w:eastAsia="Times New Roman" w:hAnsi="Times New Roman" w:cs="Times New Roman"/>
                 <w:color w:val="000000"/>
                 <w:sz w:val="22"/>
                 <w:szCs w:val="22"/>
@@ -14496,7 +14604,7 @@
             <w:pPr>
               <w:jc w:val="right"/>
               <w:rPr>
-                <w:rFonts w:ascii="Calibri" w:eastAsia="Times New Roman" w:hAnsi="Calibri" w:cs="Calibri"/>
+                <w:rFonts w:ascii="Times New Roman" w:eastAsia="Times New Roman" w:hAnsi="Times New Roman" w:cs="Times New Roman"/>
                 <w:color w:val="000000"/>
                 <w:sz w:val="22"/>
                 <w:szCs w:val="22"/>
@@ -14532,16 +14640,16 @@
             <w:pPr>
               <w:jc w:val="right"/>
               <w:rPr>
-                <w:rFonts w:ascii="Calibri" w:eastAsia="Times New Roman" w:hAnsi="Calibri" w:cs="Calibri"/>
-                <w:color w:val="000000"/>
-                <w:sz w:val="22"/>
-                <w:szCs w:val="22"/>
-                <w:lang w:eastAsia="ru-RU"/>
-              </w:rPr>
-            </w:pPr>
-            <w:r>
-              <w:rPr>
-                <w:rFonts w:ascii="Calibri" w:eastAsia="Times New Roman" w:hAnsi="Calibri" w:cs="Calibri"/>
+                <w:rFonts w:ascii="Times New Roman" w:eastAsia="Times New Roman" w:hAnsi="Times New Roman" w:cs="Times New Roman"/>
+                <w:color w:val="000000"/>
+                <w:sz w:val="22"/>
+                <w:szCs w:val="22"/>
+                <w:lang w:eastAsia="ru-RU"/>
+              </w:rPr>
+            </w:pPr>
+            <w:r>
+              <w:rPr>
+                <w:rFonts w:ascii="Times New Roman" w:eastAsia="Times New Roman" w:hAnsi="Times New Roman" w:cs="Times New Roman"/>
                 <w:color w:val="000000"/>
                 <w:sz w:val="22"/>
                 <w:szCs w:val="22"/>
@@ -14561,7 +14669,7 @@
             <w:pPr>
               <w:jc w:val="right"/>
               <w:rPr>
-                <w:rFonts w:ascii="Calibri" w:eastAsia="Times New Roman" w:hAnsi="Calibri" w:cs="Calibri"/>
+                <w:rFonts w:ascii="Times New Roman" w:eastAsia="Times New Roman" w:hAnsi="Times New Roman" w:cs="Times New Roman"/>
                 <w:color w:val="000000"/>
                 <w:sz w:val="22"/>
                 <w:szCs w:val="22"/>
@@ -14586,7 +14694,7 @@
             <w:pPr>
               <w:jc w:val="right"/>
               <w:rPr>
-                <w:rFonts w:ascii="Calibri" w:eastAsia="Times New Roman" w:hAnsi="Calibri" w:cs="Calibri"/>
+                <w:rFonts w:ascii="Times New Roman" w:eastAsia="Times New Roman" w:hAnsi="Times New Roman" w:cs="Times New Roman"/>
                 <w:b/>
                 <w:color w:val="000000"/>
                 <w:sz w:val="22"/>
@@ -14596,7 +14704,7 @@
             </w:pPr>
             <w:r>
               <w:rPr>
-                <w:rFonts w:ascii="Calibri" w:eastAsia="Times New Roman" w:hAnsi="Calibri" w:cs="Calibri"/>
+                <w:rFonts w:ascii="Times New Roman" w:eastAsia="Times New Roman" w:hAnsi="Times New Roman" w:cs="Times New Roman"/>
                 <w:b/>
                 <w:color w:val="000000"/>
                 <w:sz w:val="22"/>
@@ -14617,7 +14725,7 @@
             <w:pPr>
               <w:jc w:val="right"/>
               <w:rPr>
-                <w:rFonts w:ascii="Calibri" w:eastAsia="Times New Roman" w:hAnsi="Calibri" w:cs="Calibri"/>
+                <w:rFonts w:ascii="Times New Roman" w:eastAsia="Times New Roman" w:hAnsi="Times New Roman" w:cs="Times New Roman"/>
                 <w:color w:val="000000"/>
                 <w:sz w:val="22"/>
                 <w:szCs w:val="22"/>
@@ -14874,16 +14982,16 @@
             <w:pPr>
               <w:jc w:val="right"/>
               <w:rPr>
-                <w:rFonts w:ascii="Calibri" w:eastAsia="Times New Roman" w:hAnsi="Calibri" w:cs="Calibri"/>
-                <w:color w:val="000000"/>
-                <w:sz w:val="22"/>
-                <w:szCs w:val="22"/>
-                <w:lang w:eastAsia="ru-RU"/>
-              </w:rPr>
-            </w:pPr>
-            <w:r>
-              <w:rPr>
-                <w:rFonts w:ascii="Calibri" w:eastAsia="Times New Roman" w:hAnsi="Calibri" w:cs="Calibri"/>
+                <w:rFonts w:ascii="Times New Roman" w:eastAsia="Times New Roman" w:hAnsi="Times New Roman" w:cs="Times New Roman"/>
+                <w:color w:val="000000"/>
+                <w:sz w:val="22"/>
+                <w:szCs w:val="22"/>
+                <w:lang w:eastAsia="ru-RU"/>
+              </w:rPr>
+            </w:pPr>
+            <w:r>
+              <w:rPr>
+                <w:rFonts w:ascii="Times New Roman" w:eastAsia="Times New Roman" w:hAnsi="Times New Roman" w:cs="Times New Roman"/>
                 <w:color w:val="000000"/>
                 <w:sz w:val="22"/>
                 <w:szCs w:val="22"/>
@@ -14903,16 +15011,16 @@
             <w:pPr>
               <w:jc w:val="right"/>
               <w:rPr>
-                <w:rFonts w:ascii="Calibri" w:eastAsia="Times New Roman" w:hAnsi="Calibri" w:cs="Calibri"/>
-                <w:color w:val="000000"/>
-                <w:sz w:val="22"/>
-                <w:szCs w:val="22"/>
-                <w:lang w:eastAsia="ru-RU"/>
-              </w:rPr>
-            </w:pPr>
-            <w:r>
-              <w:rPr>
-                <w:rFonts w:ascii="Calibri" w:eastAsia="Times New Roman" w:hAnsi="Calibri" w:cs="Calibri"/>
+                <w:rFonts w:ascii="Times New Roman" w:eastAsia="Times New Roman" w:hAnsi="Times New Roman" w:cs="Times New Roman"/>
+                <w:color w:val="000000"/>
+                <w:sz w:val="22"/>
+                <w:szCs w:val="22"/>
+                <w:lang w:eastAsia="ru-RU"/>
+              </w:rPr>
+            </w:pPr>
+            <w:r>
+              <w:rPr>
+                <w:rFonts w:ascii="Times New Roman" w:eastAsia="Times New Roman" w:hAnsi="Times New Roman" w:cs="Times New Roman"/>
                 <w:color w:val="000000"/>
                 <w:sz w:val="22"/>
                 <w:szCs w:val="22"/>
@@ -14932,7 +15040,7 @@
             <w:pPr>
               <w:jc w:val="right"/>
               <w:rPr>
-                <w:rFonts w:ascii="Calibri" w:eastAsia="Times New Roman" w:hAnsi="Calibri" w:cs="Calibri"/>
+                <w:rFonts w:ascii="Times New Roman" w:eastAsia="Times New Roman" w:hAnsi="Times New Roman" w:cs="Times New Roman"/>
                 <w:color w:val="000000"/>
                 <w:sz w:val="22"/>
                 <w:szCs w:val="22"/>
@@ -14951,16 +15059,16 @@
             <w:pPr>
               <w:jc w:val="right"/>
               <w:rPr>
-                <w:rFonts w:ascii="Calibri" w:eastAsia="Times New Roman" w:hAnsi="Calibri" w:cs="Calibri"/>
-                <w:color w:val="000000"/>
-                <w:sz w:val="22"/>
-                <w:szCs w:val="22"/>
-                <w:lang w:eastAsia="ru-RU"/>
-              </w:rPr>
-            </w:pPr>
-            <w:r>
-              <w:rPr>
-                <w:rFonts w:ascii="Calibri" w:eastAsia="Times New Roman" w:hAnsi="Calibri" w:cs="Calibri"/>
+                <w:rFonts w:ascii="Times New Roman" w:eastAsia="Times New Roman" w:hAnsi="Times New Roman" w:cs="Times New Roman"/>
+                <w:color w:val="000000"/>
+                <w:sz w:val="22"/>
+                <w:szCs w:val="22"/>
+                <w:lang w:eastAsia="ru-RU"/>
+              </w:rPr>
+            </w:pPr>
+            <w:r>
+              <w:rPr>
+                <w:rFonts w:ascii="Times New Roman" w:eastAsia="Times New Roman" w:hAnsi="Times New Roman" w:cs="Times New Roman"/>
                 <w:color w:val="000000"/>
                 <w:sz w:val="22"/>
                 <w:szCs w:val="22"/>
@@ -14980,7 +15088,7 @@
             <w:pPr>
               <w:jc w:val="right"/>
               <w:rPr>
-                <w:rFonts w:ascii="Calibri" w:eastAsia="Times New Roman" w:hAnsi="Calibri" w:cs="Calibri"/>
+                <w:rFonts w:ascii="Times New Roman" w:eastAsia="Times New Roman" w:hAnsi="Times New Roman" w:cs="Times New Roman"/>
                 <w:color w:val="000000"/>
                 <w:sz w:val="22"/>
                 <w:szCs w:val="22"/>
@@ -15022,7 +15130,7 @@
             <w:pPr>
               <w:jc w:val="right"/>
               <w:rPr>
-                <w:rFonts w:ascii="Calibri" w:eastAsia="Times New Roman" w:hAnsi="Calibri" w:cs="Calibri"/>
+                <w:rFonts w:ascii="Times New Roman" w:eastAsia="Times New Roman" w:hAnsi="Times New Roman" w:cs="Times New Roman"/>
                 <w:b/>
                 <w:color w:val="000000"/>
                 <w:sz w:val="22"/>
@@ -15032,7 +15140,7 @@
             </w:pPr>
             <w:r>
               <w:rPr>
-                <w:rFonts w:ascii="Calibri" w:eastAsia="Times New Roman" w:hAnsi="Calibri" w:cs="Calibri"/>
+                <w:rFonts w:ascii="Times New Roman" w:eastAsia="Times New Roman" w:hAnsi="Times New Roman" w:cs="Times New Roman"/>
                 <w:b/>
                 <w:color w:val="000000"/>
                 <w:sz w:val="22"/>
@@ -15053,7 +15161,7 @@
             <w:pPr>
               <w:jc w:val="right"/>
               <w:rPr>
-                <w:rFonts w:ascii="Calibri" w:eastAsia="Times New Roman" w:hAnsi="Calibri" w:cs="Calibri"/>
+                <w:rFonts w:ascii="Times New Roman" w:eastAsia="Times New Roman" w:hAnsi="Times New Roman" w:cs="Times New Roman"/>
                 <w:color w:val="000000"/>
                 <w:sz w:val="22"/>
                 <w:szCs w:val="22"/>
@@ -15327,16 +15435,16 @@
             <w:pPr>
               <w:jc w:val="right"/>
               <w:rPr>
-                <w:rFonts w:ascii="Calibri" w:eastAsia="Times New Roman" w:hAnsi="Calibri" w:cs="Calibri"/>
-                <w:color w:val="000000"/>
-                <w:sz w:val="22"/>
-                <w:szCs w:val="22"/>
-                <w:lang w:eastAsia="ru-RU"/>
-              </w:rPr>
-            </w:pPr>
-            <w:r>
-              <w:rPr>
-                <w:rFonts w:ascii="Calibri" w:eastAsia="Times New Roman" w:hAnsi="Calibri" w:cs="Calibri"/>
+                <w:rFonts w:ascii="Times New Roman" w:eastAsia="Times New Roman" w:hAnsi="Times New Roman" w:cs="Times New Roman"/>
+                <w:color w:val="000000"/>
+                <w:sz w:val="22"/>
+                <w:szCs w:val="22"/>
+                <w:lang w:eastAsia="ru-RU"/>
+              </w:rPr>
+            </w:pPr>
+            <w:r>
+              <w:rPr>
+                <w:rFonts w:ascii="Times New Roman" w:eastAsia="Times New Roman" w:hAnsi="Times New Roman" w:cs="Times New Roman"/>
                 <w:color w:val="000000"/>
                 <w:sz w:val="22"/>
                 <w:szCs w:val="22"/>
@@ -15356,7 +15464,7 @@
             <w:pPr>
               <w:jc w:val="right"/>
               <w:rPr>
-                <w:rFonts w:ascii="Calibri" w:eastAsia="Times New Roman" w:hAnsi="Calibri" w:cs="Calibri"/>
+                <w:rFonts w:ascii="Times New Roman" w:eastAsia="Times New Roman" w:hAnsi="Times New Roman" w:cs="Times New Roman"/>
                 <w:color w:val="000000"/>
                 <w:sz w:val="22"/>
                 <w:szCs w:val="22"/>
@@ -15515,6 +15623,7 @@
         <w:pStyle w:val="2-"/>
       </w:pPr>
       <w:r>
+        <w:lastRenderedPageBreak/>
         <w:t>Особенности построения</w:t>
       </w:r>
     </w:p>
@@ -15532,8 +15641,6 @@
       <w:r>
         <w:t>-система специализируется на автоматизации с взаимодействия между клиентами или заказчиками в построенной нами модели учитываются такие особенности системы как средства коммуникации с клиентами, хранения их данных, а также управление сотрудниками.</w:t>
       </w:r>
-      <w:bookmarkStart w:id="0" w:name="_GoBack"/>
-      <w:bookmarkEnd w:id="0"/>
     </w:p>
     <w:sectPr>
       <w:pgSz w:w="11906" w:h="16838"/>
@@ -16691,7 +16798,7 @@
 </file>
 
 <file path=customXml/itemProps1.xml><?xml version="1.0" encoding="utf-8"?>
-<ds:datastoreItem xmlns:ds="http://schemas.openxmlformats.org/officeDocument/2006/customXml" ds:itemID="{9D09D661-6607-4376-AB23-19543E4C3E1D}">
+<ds:datastoreItem xmlns:ds="http://schemas.openxmlformats.org/officeDocument/2006/customXml" ds:itemID="{F3BE4D5E-A8FE-4E7B-A2AB-4B1FFE996621}">
   <ds:schemaRefs>
     <ds:schemaRef ds:uri="http://schemas.openxmlformats.org/officeDocument/2006/bibliography"/>
   </ds:schemaRefs>

</xml_diff>